<commit_message>
Przerobiono część 5 rozdziału
</commit_message>
<xml_diff>
--- a/Egzamin Oracle/Notatki.docx
+++ b/Egzamin Oracle/Notatki.docx
@@ -1,6 +1,6 @@
 
 <file path=word/document.xml><?xml version="1.0" encoding="utf-8"?>
-<w:document xmlns:wpc="http://schemas.microsoft.com/office/word/2010/wordprocessingCanvas" xmlns:cx="http://schemas.microsoft.com/office/drawing/2014/chartex" xmlns:cx1="http://schemas.microsoft.com/office/drawing/2015/9/8/chartex" xmlns:cx2="http://schemas.microsoft.com/office/drawing/2015/10/21/chartex" xmlns:cx3="http://schemas.microsoft.com/office/drawing/2016/5/9/chartex" xmlns:cx4="http://schemas.microsoft.com/office/drawing/2016/5/10/chartex" xmlns:cx5="http://schemas.microsoft.com/office/drawing/2016/5/11/chartex" xmlns:cx6="http://schemas.microsoft.com/office/drawing/2016/5/12/chartex" xmlns:cx7="http://schemas.microsoft.com/office/drawing/2016/5/13/chartex" xmlns:cx8="http://schemas.microsoft.com/office/drawing/2016/5/14/chartex" xmlns:mc="http://schemas.openxmlformats.org/markup-compatibility/2006" xmlns:aink="http://schemas.microsoft.com/office/drawing/2016/ink" xmlns:am3d="http://schemas.microsoft.com/office/drawing/2017/model3d" xmlns:o="urn:schemas-microsoft-com:office:office" xmlns:r="http://schemas.openxmlformats.org/officeDocument/2006/relationships" xmlns:m="http://schemas.openxmlformats.org/officeDocument/2006/math" xmlns:v="urn:schemas-microsoft-com:vml" xmlns:wp14="http://schemas.microsoft.com/office/word/2010/wordprocessingDrawing" xmlns:wp="http://schemas.openxmlformats.org/drawingml/2006/wordprocessingDrawing" xmlns:w10="urn:schemas-microsoft-com:office:word" xmlns:w="http://schemas.openxmlformats.org/wordprocessingml/2006/main" xmlns:w14="http://schemas.microsoft.com/office/word/2010/wordml" xmlns:w15="http://schemas.microsoft.com/office/word/2012/wordml" xmlns:w16cid="http://schemas.microsoft.com/office/word/2016/wordml/cid" xmlns:w16se="http://schemas.microsoft.com/office/word/2015/wordml/symex" xmlns:wpg="http://schemas.microsoft.com/office/word/2010/wordprocessingGroup" xmlns:wpi="http://schemas.microsoft.com/office/word/2010/wordprocessingInk" xmlns:wne="http://schemas.microsoft.com/office/word/2006/wordml" xmlns:wps="http://schemas.microsoft.com/office/word/2010/wordprocessingShape" mc:Ignorable="w14 w15 w16se w16cid wp14">
+<w:document xmlns:wpc="http://schemas.microsoft.com/office/word/2010/wordprocessingCanvas" xmlns:mc="http://schemas.openxmlformats.org/markup-compatibility/2006" xmlns:o="urn:schemas-microsoft-com:office:office" xmlns:r="http://schemas.openxmlformats.org/officeDocument/2006/relationships" xmlns:m="http://schemas.openxmlformats.org/officeDocument/2006/math" xmlns:v="urn:schemas-microsoft-com:vml" xmlns:wp14="http://schemas.microsoft.com/office/word/2010/wordprocessingDrawing" xmlns:wp="http://schemas.openxmlformats.org/drawingml/2006/wordprocessingDrawing" xmlns:w10="urn:schemas-microsoft-com:office:word" xmlns:w="http://schemas.openxmlformats.org/wordprocessingml/2006/main" xmlns:w14="http://schemas.microsoft.com/office/word/2010/wordml" xmlns:w15="http://schemas.microsoft.com/office/word/2012/wordml" xmlns:wpg="http://schemas.microsoft.com/office/word/2010/wordprocessingGroup" xmlns:wpi="http://schemas.microsoft.com/office/word/2010/wordprocessingInk" xmlns:wne="http://schemas.microsoft.com/office/word/2006/wordml" xmlns:wps="http://schemas.microsoft.com/office/word/2010/wordprocessingShape" mc:Ignorable="w14 w15 wp14">
   <w:body>
     <w:p>
       <w:pPr>
@@ -1192,6 +1192,7 @@
       <w:r>
         <w:rPr>
           <w:noProof/>
+          <w:lang w:eastAsia="pl-PL"/>
         </w:rPr>
         <w:drawing>
           <wp:inline distT="0" distB="0" distL="0" distR="0" wp14:anchorId="23324C59" wp14:editId="5BA7C8DF">
@@ -1646,6 +1647,7 @@
       <w:r>
         <w:rPr>
           <w:noProof/>
+          <w:lang w:eastAsia="pl-PL"/>
         </w:rPr>
         <w:drawing>
           <wp:inline distT="0" distB="0" distL="0" distR="0" wp14:anchorId="2D71A1D8" wp14:editId="7B5AB468">
@@ -3306,6 +3308,7 @@
       <w:r>
         <w:rPr>
           <w:noProof/>
+          <w:lang w:eastAsia="pl-PL"/>
         </w:rPr>
         <w:drawing>
           <wp:inline distT="0" distB="0" distL="0" distR="0" wp14:anchorId="287A2769" wp14:editId="7146A3D5">
@@ -3348,6 +3351,7 @@
       <w:r>
         <w:rPr>
           <w:noProof/>
+          <w:lang w:eastAsia="pl-PL"/>
         </w:rPr>
         <w:drawing>
           <wp:inline distT="0" distB="0" distL="0" distR="0" wp14:anchorId="386894DA" wp14:editId="1F2342D1">
@@ -3515,6 +3519,7 @@
       <w:r>
         <w:rPr>
           <w:noProof/>
+          <w:lang w:eastAsia="pl-PL"/>
         </w:rPr>
         <w:drawing>
           <wp:inline distT="0" distB="0" distL="0" distR="0" wp14:anchorId="4D3F825A" wp14:editId="18789003">
@@ -4739,8 +4744,13 @@
       <w:pPr>
         <w:pStyle w:val="Nagwek3"/>
       </w:pPr>
-      <w:r>
-        <w:t xml:space="preserve">Break i </w:t>
+      <w:proofErr w:type="spellStart"/>
+      <w:r>
+        <w:t>Break</w:t>
+      </w:r>
+      <w:proofErr w:type="spellEnd"/>
+      <w:r>
+        <w:t xml:space="preserve"> i </w:t>
       </w:r>
       <w:proofErr w:type="spellStart"/>
       <w:r>
@@ -4927,6 +4937,7 @@
       <w:r>
         <w:rPr>
           <w:noProof/>
+          <w:lang w:eastAsia="pl-PL"/>
         </w:rPr>
         <w:drawing>
           <wp:inline distT="0" distB="0" distL="0" distR="0" wp14:anchorId="3DC53B73" wp14:editId="52867CAC">
@@ -5222,7 +5233,23 @@
           <w:i/>
           <w:iCs/>
         </w:rPr>
-        <w:t xml:space="preserve"> index) – zwraca znak występujący na danej pozycji.</w:t>
+        <w:t xml:space="preserve"> </w:t>
+      </w:r>
+      <w:proofErr w:type="spellStart"/>
+      <w:r>
+        <w:rPr>
+          <w:i/>
+          <w:iCs/>
+        </w:rPr>
+        <w:t>index</w:t>
+      </w:r>
+      <w:proofErr w:type="spellEnd"/>
+      <w:r>
+        <w:rPr>
+          <w:i/>
+          <w:iCs/>
+        </w:rPr>
+        <w:t>) – zwraca znak występujący na danej pozycji.</w:t>
       </w:r>
     </w:p>
     <w:p>
@@ -5296,7 +5323,23 @@
           <w:i/>
           <w:iCs/>
         </w:rPr>
-        <w:t>, index końcowy ekskluzywny.</w:t>
+        <w:t xml:space="preserve">, </w:t>
+      </w:r>
+      <w:proofErr w:type="spellStart"/>
+      <w:r>
+        <w:rPr>
+          <w:i/>
+          <w:iCs/>
+        </w:rPr>
+        <w:t>index</w:t>
+      </w:r>
+      <w:proofErr w:type="spellEnd"/>
+      <w:r>
+        <w:rPr>
+          <w:i/>
+          <w:iCs/>
+        </w:rPr>
+        <w:t xml:space="preserve"> końcowy ekskluzywny.</w:t>
       </w:r>
       <w:r>
         <w:rPr>
@@ -7201,7 +7244,15 @@
       </w:r>
       <w:proofErr w:type="spellEnd"/>
       <w:r>
-        <w:t xml:space="preserve"> index) – usuwa element znajdujący się pod wybranym indexem. Jeśli index znajduję się poza zakresem, </w:t>
+        <w:t xml:space="preserve"> </w:t>
+      </w:r>
+      <w:proofErr w:type="spellStart"/>
+      <w:r>
+        <w:t>index</w:t>
+      </w:r>
+      <w:proofErr w:type="spellEnd"/>
+      <w:r>
+        <w:t xml:space="preserve">) – usuwa element znajdujący się pod wybranym indexem. Jeśli index znajduję się poza zakresem, </w:t>
       </w:r>
       <w:r>
         <w:rPr>
@@ -7581,6 +7632,7 @@
       <w:r>
         <w:rPr>
           <w:noProof/>
+          <w:lang w:eastAsia="pl-PL"/>
         </w:rPr>
         <w:lastRenderedPageBreak/>
         <w:drawing>
@@ -8051,7 +8103,15 @@
       </w:r>
       <w:proofErr w:type="spellEnd"/>
       <w:r>
-        <w:t xml:space="preserve"> 8 Oracle całkowicie przeorganizował pracę z datą i czasem. Wciąż można pracować na nich w stary sposób, ale </w:t>
+        <w:t xml:space="preserve"> 8 </w:t>
+      </w:r>
+      <w:proofErr w:type="spellStart"/>
+      <w:r>
+        <w:t>Oracle</w:t>
+      </w:r>
+      <w:proofErr w:type="spellEnd"/>
+      <w:r>
+        <w:t xml:space="preserve"> całkowicie przeorganizował pracę z datą i czasem. Wciąż można pracować na nich w stary sposób, ale </w:t>
       </w:r>
       <w:r>
         <w:rPr>
@@ -8214,6 +8274,7 @@
       <w:r>
         <w:rPr>
           <w:noProof/>
+          <w:lang w:eastAsia="pl-PL"/>
         </w:rPr>
         <w:drawing>
           <wp:inline distT="0" distB="0" distL="0" distR="0" wp14:anchorId="5D070BC1" wp14:editId="725AE432">
@@ -8361,6 +8422,7 @@
       <w:r>
         <w:rPr>
           <w:noProof/>
+          <w:lang w:eastAsia="pl-PL"/>
         </w:rPr>
         <w:drawing>
           <wp:inline distT="0" distB="0" distL="0" distR="0" wp14:anchorId="1B3C2977" wp14:editId="6E0F848F">
@@ -9224,6 +9286,7 @@
       <w:r>
         <w:rPr>
           <w:noProof/>
+          <w:lang w:eastAsia="pl-PL"/>
         </w:rPr>
         <w:drawing>
           <wp:inline distT="0" distB="0" distL="0" distR="0" wp14:anchorId="5A957F4F" wp14:editId="3441E406">
@@ -9640,6 +9703,7 @@
       <w:r>
         <w:rPr>
           <w:noProof/>
+          <w:lang w:eastAsia="pl-PL"/>
         </w:rPr>
         <w:drawing>
           <wp:inline distT="0" distB="0" distL="0" distR="0" wp14:anchorId="28D8D368" wp14:editId="21330DDB">
@@ -10166,6 +10230,7 @@
       <w:r>
         <w:rPr>
           <w:noProof/>
+          <w:lang w:eastAsia="pl-PL"/>
         </w:rPr>
         <w:lastRenderedPageBreak/>
         <w:drawing>
@@ -10468,6 +10533,7 @@
       <w:r>
         <w:rPr>
           <w:noProof/>
+          <w:lang w:eastAsia="pl-PL"/>
         </w:rPr>
         <w:drawing>
           <wp:inline distT="0" distB="0" distL="0" distR="0" wp14:anchorId="680A9A23" wp14:editId="79C81198">
@@ -10762,382 +10828,1276 @@
         </w:rPr>
         <w:t>// COMPILE</w:t>
       </w:r>
+    </w:p>
+    <w:p>
+      <w:pPr>
+        <w:pStyle w:val="Nagwek3"/>
+      </w:pPr>
+    </w:p>
+    <w:p>
+      <w:pPr>
+        <w:pStyle w:val="Nagwek3"/>
+      </w:pPr>
+      <w:proofErr w:type="spellStart"/>
+      <w:r>
+        <w:t>Predicate</w:t>
+      </w:r>
+      <w:proofErr w:type="spellEnd"/>
+    </w:p>
+    <w:p>
+      <w:pPr>
+        <w:rPr>
+          <w:b/>
+          <w:bCs/>
+        </w:rPr>
+      </w:pPr>
+      <w:r>
+        <w:t xml:space="preserve">Lambda działa z interfejsami, które mają tylko jedną metodę abstrakcyjną. Nazywamy je </w:t>
+      </w:r>
+      <w:r>
+        <w:rPr>
+          <w:b/>
+          <w:bCs/>
+        </w:rPr>
+        <w:t xml:space="preserve">interfejsami funkcyjnymi.  </w:t>
+      </w:r>
+      <w:r>
+        <w:t xml:space="preserve">Biblioteka </w:t>
+      </w:r>
+      <w:proofErr w:type="spellStart"/>
+      <w:r>
+        <w:t>javy</w:t>
+      </w:r>
+      <w:proofErr w:type="spellEnd"/>
+      <w:r>
+        <w:t xml:space="preserve"> dostarcza wiele zdefiniowanych interfejsów funkcyjnych. Jednym z nich jest </w:t>
+      </w:r>
+      <w:proofErr w:type="spellStart"/>
+      <w:r>
+        <w:rPr>
+          <w:b/>
+          <w:bCs/>
+        </w:rPr>
+        <w:t>Predicate</w:t>
+      </w:r>
+      <w:proofErr w:type="spellEnd"/>
+      <w:r>
+        <w:rPr>
+          <w:b/>
+          <w:bCs/>
+        </w:rPr>
+        <w:t xml:space="preserve">. </w:t>
+      </w:r>
+    </w:p>
+    <w:p>
+      <w:r>
+        <w:t xml:space="preserve">W klasie </w:t>
+      </w:r>
+      <w:proofErr w:type="spellStart"/>
+      <w:r>
+        <w:t>ArrayList</w:t>
+      </w:r>
+      <w:proofErr w:type="spellEnd"/>
+      <w:r>
+        <w:t xml:space="preserve"> znajduję się metoda </w:t>
+      </w:r>
+      <w:proofErr w:type="spellStart"/>
+      <w:r>
+        <w:rPr>
+          <w:b/>
+          <w:bCs/>
+          <w:i/>
+          <w:iCs/>
+        </w:rPr>
+        <w:t>removeIf</w:t>
+      </w:r>
+      <w:proofErr w:type="spellEnd"/>
+      <w:r>
+        <w:rPr>
+          <w:b/>
+          <w:bCs/>
+          <w:i/>
+          <w:iCs/>
+        </w:rPr>
+        <w:t>()</w:t>
+      </w:r>
+      <w:r>
+        <w:rPr>
+          <w:i/>
+          <w:iCs/>
+        </w:rPr>
+        <w:t xml:space="preserve"> , </w:t>
+      </w:r>
+      <w:r>
+        <w:t xml:space="preserve">która przyjmuje </w:t>
+      </w:r>
+      <w:proofErr w:type="spellStart"/>
+      <w:r>
+        <w:rPr>
+          <w:b/>
+          <w:bCs/>
+        </w:rPr>
+        <w:t>Predicate</w:t>
+      </w:r>
+      <w:proofErr w:type="spellEnd"/>
+      <w:r>
+        <w:rPr>
+          <w:b/>
+          <w:bCs/>
+        </w:rPr>
+        <w:t xml:space="preserve"> </w:t>
+      </w:r>
+      <w:r>
+        <w:t>jako argument. Dzięki niej możemy usunąć z listy obiekty, które spełniają określony warunek.</w:t>
+      </w:r>
+    </w:p>
+    <w:p>
+      <w:pPr>
+        <w:pStyle w:val="Nagwek1"/>
+      </w:pPr>
+      <w:r>
+        <w:t>Projektowanie klas</w:t>
+      </w:r>
+    </w:p>
+    <w:p>
+      <w:pPr>
+        <w:pStyle w:val="Nagwek2"/>
+      </w:pPr>
+      <w:r>
+        <w:t>Wprowadzenie do dziedziczenia</w:t>
+      </w:r>
+    </w:p>
+    <w:p>
+      <w:pPr>
+        <w:pStyle w:val="Nagwek3"/>
+      </w:pPr>
+      <w:r>
+        <w:t>Modyfikatory dostępu</w:t>
+      </w:r>
+    </w:p>
+    <w:p>
+      <w:r>
+        <w:t xml:space="preserve">Do egzaminu OCA, powinieneś być zaznajomiony z modyfikatorami </w:t>
+      </w:r>
+      <w:r>
+        <w:rPr>
+          <w:b/>
+          <w:bCs/>
+        </w:rPr>
+        <w:t xml:space="preserve">public i </w:t>
+      </w:r>
+      <w:proofErr w:type="spellStart"/>
+      <w:r>
+        <w:rPr>
+          <w:b/>
+          <w:bCs/>
+        </w:rPr>
+        <w:t>default</w:t>
+      </w:r>
+      <w:proofErr w:type="spellEnd"/>
+      <w:r>
+        <w:rPr>
+          <w:b/>
+          <w:bCs/>
+        </w:rPr>
+        <w:t xml:space="preserve"> </w:t>
+      </w:r>
+      <w:r>
+        <w:t xml:space="preserve">w kontekście klas, ponieważ tylko te dwie mogą być użyte w klasach. </w:t>
+      </w:r>
+      <w:proofErr w:type="spellStart"/>
+      <w:r>
+        <w:rPr>
+          <w:b/>
+          <w:bCs/>
+        </w:rPr>
+        <w:t>protected</w:t>
+      </w:r>
+      <w:proofErr w:type="spellEnd"/>
+      <w:r>
+        <w:rPr>
+          <w:b/>
+          <w:bCs/>
+        </w:rPr>
+        <w:t xml:space="preserve"> i </w:t>
+      </w:r>
+      <w:proofErr w:type="spellStart"/>
+      <w:r>
+        <w:rPr>
+          <w:b/>
+          <w:bCs/>
+        </w:rPr>
+        <w:t>private</w:t>
+      </w:r>
+      <w:proofErr w:type="spellEnd"/>
+      <w:r>
+        <w:rPr>
+          <w:b/>
+          <w:bCs/>
+        </w:rPr>
+        <w:t xml:space="preserve"> </w:t>
+      </w:r>
+      <w:r>
+        <w:t xml:space="preserve"> można zastosować tylko do klas wewnętrznych, ale ich nie ma na egzaminie.</w:t>
+      </w:r>
+    </w:p>
+    <w:p>
+      <w:r>
+        <w:rPr>
+          <w:b/>
+          <w:bCs/>
+        </w:rPr>
+        <w:t xml:space="preserve">public – </w:t>
+      </w:r>
+      <w:r>
+        <w:t>oznacza, że klasa może być użyta w dowolnej innej klasie</w:t>
+      </w:r>
+    </w:p>
+    <w:p>
+      <w:proofErr w:type="spellStart"/>
+      <w:r>
+        <w:rPr>
+          <w:b/>
+          <w:bCs/>
+        </w:rPr>
+        <w:t>default</w:t>
+      </w:r>
+      <w:proofErr w:type="spellEnd"/>
+      <w:r>
+        <w:rPr>
+          <w:b/>
+          <w:bCs/>
+        </w:rPr>
+        <w:t xml:space="preserve"> (nie za pisujemy w kodzie) – </w:t>
+      </w:r>
+      <w:proofErr w:type="spellStart"/>
+      <w:r>
+        <w:t>Ozanacza</w:t>
+      </w:r>
+      <w:proofErr w:type="spellEnd"/>
+      <w:r>
+        <w:t xml:space="preserve"> dostęp do klas z tego samego pakietu lub z podklas.</w:t>
+      </w:r>
+    </w:p>
+    <w:p>
+      <w:pPr>
+        <w:rPr>
+          <w:b/>
+          <w:bCs/>
+        </w:rPr>
+      </w:pPr>
+      <w:r>
+        <w:t xml:space="preserve">W pliku może znajdować się co najwyżej jedna klasa lub interfejs z oznaczeniem </w:t>
+      </w:r>
+      <w:r>
+        <w:rPr>
+          <w:b/>
+          <w:bCs/>
+        </w:rPr>
+        <w:t>public</w:t>
+      </w:r>
+    </w:p>
+    <w:p>
+      <w:pPr>
+        <w:pStyle w:val="Nagwek3"/>
+      </w:pPr>
+      <w:r>
+        <w:t>Tworzenie obiektów</w:t>
+      </w:r>
+    </w:p>
+    <w:p>
+      <w:r>
+        <w:t xml:space="preserve">Każda klasa dziedziczy po </w:t>
+      </w:r>
+      <w:proofErr w:type="spellStart"/>
+      <w:r>
+        <w:rPr>
+          <w:b/>
+          <w:bCs/>
+        </w:rPr>
+        <w:t>java.lang.Object</w:t>
+      </w:r>
+      <w:proofErr w:type="spellEnd"/>
+      <w:r>
+        <w:t xml:space="preserve">,  Jeśli klasa nie rozszerza żadnej innej klasy, kompilator automatycznie dodaje </w:t>
+      </w:r>
+      <w:proofErr w:type="spellStart"/>
+      <w:r>
+        <w:rPr>
+          <w:i/>
+          <w:iCs/>
+        </w:rPr>
+        <w:t>extends</w:t>
+      </w:r>
+      <w:proofErr w:type="spellEnd"/>
+      <w:r>
+        <w:rPr>
+          <w:i/>
+          <w:iCs/>
+        </w:rPr>
+        <w:t xml:space="preserve"> </w:t>
+      </w:r>
+      <w:proofErr w:type="spellStart"/>
+      <w:r>
+        <w:rPr>
+          <w:i/>
+          <w:iCs/>
+        </w:rPr>
+        <w:t>java.lang.Object</w:t>
+      </w:r>
+      <w:proofErr w:type="spellEnd"/>
+      <w:r>
+        <w:rPr>
+          <w:i/>
+          <w:iCs/>
+        </w:rPr>
+        <w:t xml:space="preserve">. </w:t>
+      </w:r>
+      <w:r>
+        <w:t>Można też dodać taki zapis samemu do kodu.</w:t>
+      </w:r>
+    </w:p>
+    <w:p>
+      <w:pPr>
+        <w:pStyle w:val="Nagwek3"/>
+      </w:pPr>
+      <w:r>
+        <w:t>Definiowanie konstruktorów</w:t>
+      </w:r>
+    </w:p>
+    <w:p>
+      <w:pPr>
+        <w:rPr>
+          <w:b/>
+          <w:bCs/>
+        </w:rPr>
+      </w:pPr>
+      <w:r>
+        <w:rPr>
+          <w:b/>
+          <w:bCs/>
+        </w:rPr>
+        <w:t xml:space="preserve">Każdy konstruktor w Javie jako pierwsze wyrażenie posiada </w:t>
+      </w:r>
+      <w:proofErr w:type="spellStart"/>
+      <w:r>
+        <w:rPr>
+          <w:b/>
+          <w:bCs/>
+        </w:rPr>
+        <w:t>this</w:t>
+      </w:r>
+      <w:proofErr w:type="spellEnd"/>
+      <w:r>
+        <w:rPr>
+          <w:b/>
+          <w:bCs/>
+        </w:rPr>
+        <w:t>(), albo super().</w:t>
+      </w:r>
+    </w:p>
+    <w:p>
+      <w:pPr>
+        <w:rPr>
+          <w:bCs/>
+        </w:rPr>
+      </w:pPr>
+      <w:r>
+        <w:rPr>
+          <w:bCs/>
+        </w:rPr>
+        <w:lastRenderedPageBreak/>
+        <w:t xml:space="preserve">Zarówno </w:t>
+      </w:r>
+      <w:r>
+        <w:rPr>
+          <w:b/>
+          <w:bCs/>
+        </w:rPr>
+        <w:t xml:space="preserve"> super() </w:t>
+      </w:r>
+      <w:r>
+        <w:rPr>
+          <w:bCs/>
+        </w:rPr>
+        <w:t xml:space="preserve">, jak i </w:t>
+      </w:r>
+      <w:proofErr w:type="spellStart"/>
+      <w:r>
+        <w:rPr>
+          <w:b/>
+          <w:bCs/>
+        </w:rPr>
+        <w:t>this</w:t>
+      </w:r>
+      <w:proofErr w:type="spellEnd"/>
+      <w:r>
+        <w:rPr>
+          <w:b/>
+          <w:bCs/>
+        </w:rPr>
+        <w:t>()</w:t>
+      </w:r>
+      <w:r>
+        <w:rPr>
+          <w:bCs/>
+        </w:rPr>
+        <w:t xml:space="preserve"> muszą być pierwszym wyrażeniem w konstruktorze.</w:t>
+      </w:r>
+    </w:p>
+    <w:p>
+      <w:r>
+        <w:t xml:space="preserve">Jeśli nadklasa posiada </w:t>
+      </w:r>
+      <w:proofErr w:type="spellStart"/>
+      <w:r>
+        <w:t>konstruktory</w:t>
+      </w:r>
+      <w:proofErr w:type="spellEnd"/>
+      <w:r>
+        <w:t xml:space="preserve">, ale nie ma wśród nich </w:t>
+      </w:r>
+      <w:r>
+        <w:rPr>
+          <w:b/>
+        </w:rPr>
+        <w:t>konstruktora bez parametrowego</w:t>
+      </w:r>
+      <w:r>
+        <w:t xml:space="preserve">, wtedy pod klasa musi </w:t>
+      </w:r>
+      <w:r>
+        <w:t xml:space="preserve">posiadać co najmniej jeden </w:t>
+      </w:r>
+      <w:proofErr w:type="spellStart"/>
+      <w:r>
+        <w:t>kostruktor</w:t>
+      </w:r>
+      <w:proofErr w:type="spellEnd"/>
+      <w:r>
+        <w:t xml:space="preserve"> i musi on jawnie wywołać </w:t>
+      </w:r>
+      <w:r>
+        <w:rPr>
+          <w:b/>
+        </w:rPr>
+        <w:t xml:space="preserve">super(). </w:t>
+      </w:r>
+      <w:r>
+        <w:t>(Dlatego, że konstruktor domyślny wywołuje super() bez parametrów, a takiego konstruktora nie ma w nadklasie).</w:t>
+      </w:r>
+    </w:p>
+    <w:p>
+      <w:r>
+        <w:t>Konstruktor podklasy może wywołać konstruktor nadklasy o innej liczbie parametrów niż on sam.</w:t>
+      </w:r>
+    </w:p>
+    <w:p>
+      <w:r>
+        <w:t>Kompilator Javy automatycznie wstawia super() do każdego konstruktora, jeśli jawnie go nie wpiszemy. Poniższe 3 klasy są równorzędne</w:t>
+      </w:r>
+    </w:p>
+    <w:p>
+      <w:pPr>
+        <w:autoSpaceDE w:val="0"/>
+        <w:autoSpaceDN w:val="0"/>
+        <w:adjustRightInd w:val="0"/>
+        <w:spacing w:after="0" w:line="240" w:lineRule="auto"/>
+        <w:rPr>
+          <w:rFonts w:ascii="Consolas" w:hAnsi="Consolas" w:cs="Consolas"/>
+          <w:sz w:val="20"/>
+          <w:szCs w:val="20"/>
+        </w:rPr>
+      </w:pPr>
+      <w:r>
+        <w:rPr>
+          <w:rFonts w:ascii="Consolas" w:hAnsi="Consolas" w:cs="Consolas"/>
+          <w:b/>
+          <w:bCs/>
+          <w:color w:val="7F0055"/>
+          <w:sz w:val="20"/>
+          <w:szCs w:val="20"/>
+        </w:rPr>
+        <w:t>public</w:t>
+      </w:r>
+      <w:r>
+        <w:rPr>
+          <w:rFonts w:ascii="Consolas" w:hAnsi="Consolas" w:cs="Consolas"/>
+          <w:color w:val="000000"/>
+          <w:sz w:val="20"/>
+          <w:szCs w:val="20"/>
+        </w:rPr>
+        <w:t xml:space="preserve"> </w:t>
+      </w:r>
+      <w:proofErr w:type="spellStart"/>
+      <w:r>
+        <w:rPr>
+          <w:rFonts w:ascii="Consolas" w:hAnsi="Consolas" w:cs="Consolas"/>
+          <w:b/>
+          <w:bCs/>
+          <w:color w:val="7F0055"/>
+          <w:sz w:val="20"/>
+          <w:szCs w:val="20"/>
+        </w:rPr>
+        <w:t>class</w:t>
+      </w:r>
+      <w:proofErr w:type="spellEnd"/>
+      <w:r>
+        <w:rPr>
+          <w:rFonts w:ascii="Consolas" w:hAnsi="Consolas" w:cs="Consolas"/>
+          <w:color w:val="000000"/>
+          <w:sz w:val="20"/>
+          <w:szCs w:val="20"/>
+        </w:rPr>
+        <w:t xml:space="preserve"> </w:t>
+      </w:r>
+      <w:proofErr w:type="spellStart"/>
+      <w:r>
+        <w:rPr>
+          <w:rFonts w:ascii="Consolas" w:hAnsi="Consolas" w:cs="Consolas"/>
+          <w:color w:val="000000"/>
+          <w:sz w:val="20"/>
+          <w:szCs w:val="20"/>
+          <w:u w:val="single"/>
+        </w:rPr>
+        <w:t>Donkey</w:t>
+      </w:r>
+      <w:proofErr w:type="spellEnd"/>
+      <w:r>
+        <w:rPr>
+          <w:rFonts w:ascii="Consolas" w:hAnsi="Consolas" w:cs="Consolas"/>
+          <w:color w:val="000000"/>
+          <w:sz w:val="20"/>
+          <w:szCs w:val="20"/>
+        </w:rPr>
+        <w:t xml:space="preserve"> {</w:t>
+      </w:r>
+    </w:p>
+    <w:p>
+      <w:pPr>
+        <w:autoSpaceDE w:val="0"/>
+        <w:autoSpaceDN w:val="0"/>
+        <w:adjustRightInd w:val="0"/>
+        <w:spacing w:after="0" w:line="240" w:lineRule="auto"/>
+        <w:rPr>
+          <w:rFonts w:ascii="Consolas" w:hAnsi="Consolas" w:cs="Consolas"/>
+          <w:sz w:val="20"/>
+          <w:szCs w:val="20"/>
+        </w:rPr>
+      </w:pPr>
+      <w:r>
+        <w:rPr>
+          <w:rFonts w:ascii="Consolas" w:hAnsi="Consolas" w:cs="Consolas"/>
+          <w:color w:val="000000"/>
+          <w:sz w:val="20"/>
+          <w:szCs w:val="20"/>
+        </w:rPr>
+        <w:t>}</w:t>
+      </w:r>
+    </w:p>
+    <w:p>
+      <w:pPr>
+        <w:autoSpaceDE w:val="0"/>
+        <w:autoSpaceDN w:val="0"/>
+        <w:adjustRightInd w:val="0"/>
+        <w:spacing w:after="0" w:line="240" w:lineRule="auto"/>
+        <w:rPr>
+          <w:rFonts w:ascii="Consolas" w:hAnsi="Consolas" w:cs="Consolas"/>
+          <w:sz w:val="20"/>
+          <w:szCs w:val="20"/>
+        </w:rPr>
+      </w:pPr>
+    </w:p>
+    <w:p>
+      <w:pPr>
+        <w:autoSpaceDE w:val="0"/>
+        <w:autoSpaceDN w:val="0"/>
+        <w:adjustRightInd w:val="0"/>
+        <w:spacing w:after="0" w:line="240" w:lineRule="auto"/>
+        <w:rPr>
+          <w:rFonts w:ascii="Consolas" w:hAnsi="Consolas" w:cs="Consolas"/>
+          <w:sz w:val="20"/>
+          <w:szCs w:val="20"/>
+        </w:rPr>
+      </w:pPr>
+      <w:r>
+        <w:rPr>
+          <w:rFonts w:ascii="Consolas" w:hAnsi="Consolas" w:cs="Consolas"/>
+          <w:b/>
+          <w:bCs/>
+          <w:color w:val="7F0055"/>
+          <w:sz w:val="20"/>
+          <w:szCs w:val="20"/>
+        </w:rPr>
+        <w:t>public</w:t>
+      </w:r>
+      <w:r>
+        <w:rPr>
+          <w:rFonts w:ascii="Consolas" w:hAnsi="Consolas" w:cs="Consolas"/>
+          <w:color w:val="000000"/>
+          <w:sz w:val="20"/>
+          <w:szCs w:val="20"/>
+        </w:rPr>
+        <w:t xml:space="preserve"> </w:t>
+      </w:r>
+      <w:proofErr w:type="spellStart"/>
+      <w:r>
+        <w:rPr>
+          <w:rFonts w:ascii="Consolas" w:hAnsi="Consolas" w:cs="Consolas"/>
+          <w:b/>
+          <w:bCs/>
+          <w:color w:val="7F0055"/>
+          <w:sz w:val="20"/>
+          <w:szCs w:val="20"/>
+        </w:rPr>
+        <w:t>class</w:t>
+      </w:r>
+      <w:proofErr w:type="spellEnd"/>
+      <w:r>
+        <w:rPr>
+          <w:rFonts w:ascii="Consolas" w:hAnsi="Consolas" w:cs="Consolas"/>
+          <w:color w:val="000000"/>
+          <w:sz w:val="20"/>
+          <w:szCs w:val="20"/>
+        </w:rPr>
+        <w:t xml:space="preserve"> </w:t>
+      </w:r>
+      <w:proofErr w:type="spellStart"/>
+      <w:r>
+        <w:rPr>
+          <w:rFonts w:ascii="Consolas" w:hAnsi="Consolas" w:cs="Consolas"/>
+          <w:color w:val="000000"/>
+          <w:sz w:val="20"/>
+          <w:szCs w:val="20"/>
+          <w:u w:val="single"/>
+        </w:rPr>
+        <w:t>Donkey</w:t>
+      </w:r>
+      <w:proofErr w:type="spellEnd"/>
+      <w:r>
+        <w:rPr>
+          <w:rFonts w:ascii="Consolas" w:hAnsi="Consolas" w:cs="Consolas"/>
+          <w:color w:val="000000"/>
+          <w:sz w:val="20"/>
+          <w:szCs w:val="20"/>
+        </w:rPr>
+        <w:t xml:space="preserve"> {</w:t>
+      </w:r>
+    </w:p>
+    <w:p>
+      <w:pPr>
+        <w:autoSpaceDE w:val="0"/>
+        <w:autoSpaceDN w:val="0"/>
+        <w:adjustRightInd w:val="0"/>
+        <w:spacing w:after="0" w:line="240" w:lineRule="auto"/>
+        <w:rPr>
+          <w:rFonts w:ascii="Consolas" w:hAnsi="Consolas" w:cs="Consolas"/>
+          <w:sz w:val="20"/>
+          <w:szCs w:val="20"/>
+        </w:rPr>
+      </w:pPr>
+      <w:r>
+        <w:rPr>
+          <w:rFonts w:ascii="Consolas" w:hAnsi="Consolas" w:cs="Consolas"/>
+          <w:color w:val="000000"/>
+          <w:sz w:val="20"/>
+          <w:szCs w:val="20"/>
+        </w:rPr>
+        <w:tab/>
+      </w:r>
+      <w:r>
+        <w:rPr>
+          <w:rFonts w:ascii="Consolas" w:hAnsi="Consolas" w:cs="Consolas"/>
+          <w:b/>
+          <w:bCs/>
+          <w:color w:val="7F0055"/>
+          <w:sz w:val="20"/>
+          <w:szCs w:val="20"/>
+        </w:rPr>
+        <w:t>public</w:t>
+      </w:r>
+      <w:r>
+        <w:rPr>
+          <w:rFonts w:ascii="Consolas" w:hAnsi="Consolas" w:cs="Consolas"/>
+          <w:color w:val="000000"/>
+          <w:sz w:val="20"/>
+          <w:szCs w:val="20"/>
+        </w:rPr>
+        <w:t xml:space="preserve"> </w:t>
+      </w:r>
+      <w:proofErr w:type="spellStart"/>
+      <w:r>
+        <w:rPr>
+          <w:rFonts w:ascii="Consolas" w:hAnsi="Consolas" w:cs="Consolas"/>
+          <w:color w:val="000000"/>
+          <w:sz w:val="20"/>
+          <w:szCs w:val="20"/>
+        </w:rPr>
+        <w:t>Donkey</w:t>
+      </w:r>
+      <w:proofErr w:type="spellEnd"/>
+      <w:r>
+        <w:rPr>
+          <w:rFonts w:ascii="Consolas" w:hAnsi="Consolas" w:cs="Consolas"/>
+          <w:color w:val="000000"/>
+          <w:sz w:val="20"/>
+          <w:szCs w:val="20"/>
+        </w:rPr>
+        <w:t>() {</w:t>
+      </w:r>
+    </w:p>
+    <w:p>
+      <w:pPr>
+        <w:autoSpaceDE w:val="0"/>
+        <w:autoSpaceDN w:val="0"/>
+        <w:adjustRightInd w:val="0"/>
+        <w:spacing w:after="0" w:line="240" w:lineRule="auto"/>
+        <w:rPr>
+          <w:rFonts w:ascii="Consolas" w:hAnsi="Consolas" w:cs="Consolas"/>
+          <w:sz w:val="20"/>
+          <w:szCs w:val="20"/>
+        </w:rPr>
+      </w:pPr>
+      <w:r>
+        <w:rPr>
+          <w:rFonts w:ascii="Consolas" w:hAnsi="Consolas" w:cs="Consolas"/>
+          <w:color w:val="000000"/>
+          <w:sz w:val="20"/>
+          <w:szCs w:val="20"/>
+        </w:rPr>
+        <w:tab/>
+        <w:t>}</w:t>
+      </w:r>
+    </w:p>
+    <w:p>
+      <w:pPr>
+        <w:autoSpaceDE w:val="0"/>
+        <w:autoSpaceDN w:val="0"/>
+        <w:adjustRightInd w:val="0"/>
+        <w:spacing w:after="0" w:line="240" w:lineRule="auto"/>
+        <w:rPr>
+          <w:rFonts w:ascii="Consolas" w:hAnsi="Consolas" w:cs="Consolas"/>
+          <w:sz w:val="20"/>
+          <w:szCs w:val="20"/>
+        </w:rPr>
+      </w:pPr>
+      <w:r>
+        <w:rPr>
+          <w:rFonts w:ascii="Consolas" w:hAnsi="Consolas" w:cs="Consolas"/>
+          <w:color w:val="000000"/>
+          <w:sz w:val="20"/>
+          <w:szCs w:val="20"/>
+        </w:rPr>
+        <w:t>}</w:t>
+      </w:r>
+    </w:p>
+    <w:p>
+      <w:pPr>
+        <w:autoSpaceDE w:val="0"/>
+        <w:autoSpaceDN w:val="0"/>
+        <w:adjustRightInd w:val="0"/>
+        <w:spacing w:after="0" w:line="240" w:lineRule="auto"/>
+        <w:rPr>
+          <w:rFonts w:ascii="Consolas" w:hAnsi="Consolas" w:cs="Consolas"/>
+          <w:sz w:val="20"/>
+          <w:szCs w:val="20"/>
+        </w:rPr>
+      </w:pPr>
+    </w:p>
+    <w:p>
+      <w:pPr>
+        <w:autoSpaceDE w:val="0"/>
+        <w:autoSpaceDN w:val="0"/>
+        <w:adjustRightInd w:val="0"/>
+        <w:spacing w:after="0" w:line="240" w:lineRule="auto"/>
+        <w:rPr>
+          <w:rFonts w:ascii="Consolas" w:hAnsi="Consolas" w:cs="Consolas"/>
+          <w:sz w:val="20"/>
+          <w:szCs w:val="20"/>
+        </w:rPr>
+      </w:pPr>
+      <w:r>
+        <w:rPr>
+          <w:rFonts w:ascii="Consolas" w:hAnsi="Consolas" w:cs="Consolas"/>
+          <w:b/>
+          <w:bCs/>
+          <w:color w:val="7F0055"/>
+          <w:sz w:val="20"/>
+          <w:szCs w:val="20"/>
+        </w:rPr>
+        <w:t>public</w:t>
+      </w:r>
+      <w:r>
+        <w:rPr>
+          <w:rFonts w:ascii="Consolas" w:hAnsi="Consolas" w:cs="Consolas"/>
+          <w:color w:val="000000"/>
+          <w:sz w:val="20"/>
+          <w:szCs w:val="20"/>
+        </w:rPr>
+        <w:t xml:space="preserve"> </w:t>
+      </w:r>
+      <w:proofErr w:type="spellStart"/>
+      <w:r>
+        <w:rPr>
+          <w:rFonts w:ascii="Consolas" w:hAnsi="Consolas" w:cs="Consolas"/>
+          <w:b/>
+          <w:bCs/>
+          <w:color w:val="7F0055"/>
+          <w:sz w:val="20"/>
+          <w:szCs w:val="20"/>
+        </w:rPr>
+        <w:t>class</w:t>
+      </w:r>
+      <w:proofErr w:type="spellEnd"/>
+      <w:r>
+        <w:rPr>
+          <w:rFonts w:ascii="Consolas" w:hAnsi="Consolas" w:cs="Consolas"/>
+          <w:color w:val="000000"/>
+          <w:sz w:val="20"/>
+          <w:szCs w:val="20"/>
+        </w:rPr>
+        <w:t xml:space="preserve"> </w:t>
+      </w:r>
+      <w:proofErr w:type="spellStart"/>
+      <w:r>
+        <w:rPr>
+          <w:rFonts w:ascii="Consolas" w:hAnsi="Consolas" w:cs="Consolas"/>
+          <w:color w:val="000000"/>
+          <w:sz w:val="20"/>
+          <w:szCs w:val="20"/>
+          <w:u w:val="single"/>
+        </w:rPr>
+        <w:t>Donkey</w:t>
+      </w:r>
+      <w:proofErr w:type="spellEnd"/>
+      <w:r>
+        <w:rPr>
+          <w:rFonts w:ascii="Consolas" w:hAnsi="Consolas" w:cs="Consolas"/>
+          <w:color w:val="000000"/>
+          <w:sz w:val="20"/>
+          <w:szCs w:val="20"/>
+        </w:rPr>
+        <w:t xml:space="preserve"> {</w:t>
+      </w:r>
+    </w:p>
+    <w:p>
+      <w:pPr>
+        <w:autoSpaceDE w:val="0"/>
+        <w:autoSpaceDN w:val="0"/>
+        <w:adjustRightInd w:val="0"/>
+        <w:spacing w:after="0" w:line="240" w:lineRule="auto"/>
+        <w:rPr>
+          <w:rFonts w:ascii="Consolas" w:hAnsi="Consolas" w:cs="Consolas"/>
+          <w:sz w:val="20"/>
+          <w:szCs w:val="20"/>
+        </w:rPr>
+      </w:pPr>
+      <w:r>
+        <w:rPr>
+          <w:rFonts w:ascii="Consolas" w:hAnsi="Consolas" w:cs="Consolas"/>
+          <w:color w:val="000000"/>
+          <w:sz w:val="20"/>
+          <w:szCs w:val="20"/>
+        </w:rPr>
+        <w:tab/>
+      </w:r>
+      <w:r>
+        <w:rPr>
+          <w:rFonts w:ascii="Consolas" w:hAnsi="Consolas" w:cs="Consolas"/>
+          <w:b/>
+          <w:bCs/>
+          <w:color w:val="7F0055"/>
+          <w:sz w:val="20"/>
+          <w:szCs w:val="20"/>
+        </w:rPr>
+        <w:t>public</w:t>
+      </w:r>
+      <w:r>
+        <w:rPr>
+          <w:rFonts w:ascii="Consolas" w:hAnsi="Consolas" w:cs="Consolas"/>
+          <w:color w:val="000000"/>
+          <w:sz w:val="20"/>
+          <w:szCs w:val="20"/>
+        </w:rPr>
+        <w:t xml:space="preserve"> </w:t>
+      </w:r>
+      <w:proofErr w:type="spellStart"/>
+      <w:r>
+        <w:rPr>
+          <w:rFonts w:ascii="Consolas" w:hAnsi="Consolas" w:cs="Consolas"/>
+          <w:color w:val="000000"/>
+          <w:sz w:val="20"/>
+          <w:szCs w:val="20"/>
+        </w:rPr>
+        <w:t>Donkey</w:t>
+      </w:r>
+      <w:proofErr w:type="spellEnd"/>
+      <w:r>
+        <w:rPr>
+          <w:rFonts w:ascii="Consolas" w:hAnsi="Consolas" w:cs="Consolas"/>
+          <w:color w:val="000000"/>
+          <w:sz w:val="20"/>
+          <w:szCs w:val="20"/>
+        </w:rPr>
+        <w:t>() {</w:t>
+      </w:r>
+    </w:p>
+    <w:p>
+      <w:pPr>
+        <w:autoSpaceDE w:val="0"/>
+        <w:autoSpaceDN w:val="0"/>
+        <w:adjustRightInd w:val="0"/>
+        <w:spacing w:after="0" w:line="240" w:lineRule="auto"/>
+        <w:rPr>
+          <w:rFonts w:ascii="Consolas" w:hAnsi="Consolas" w:cs="Consolas"/>
+          <w:sz w:val="20"/>
+          <w:szCs w:val="20"/>
+        </w:rPr>
+      </w:pPr>
+      <w:r>
+        <w:rPr>
+          <w:rFonts w:ascii="Consolas" w:hAnsi="Consolas" w:cs="Consolas"/>
+          <w:color w:val="000000"/>
+          <w:sz w:val="20"/>
+          <w:szCs w:val="20"/>
+        </w:rPr>
+        <w:tab/>
+      </w:r>
+      <w:r>
+        <w:rPr>
+          <w:rFonts w:ascii="Consolas" w:hAnsi="Consolas" w:cs="Consolas"/>
+          <w:color w:val="000000"/>
+          <w:sz w:val="20"/>
+          <w:szCs w:val="20"/>
+        </w:rPr>
+        <w:tab/>
+      </w:r>
+      <w:r>
+        <w:rPr>
+          <w:rFonts w:ascii="Consolas" w:hAnsi="Consolas" w:cs="Consolas"/>
+          <w:b/>
+          <w:bCs/>
+          <w:color w:val="7F0055"/>
+          <w:sz w:val="20"/>
+          <w:szCs w:val="20"/>
+        </w:rPr>
+        <w:t>super</w:t>
+      </w:r>
+      <w:r>
+        <w:rPr>
+          <w:rFonts w:ascii="Consolas" w:hAnsi="Consolas" w:cs="Consolas"/>
+          <w:color w:val="000000"/>
+          <w:sz w:val="20"/>
+          <w:szCs w:val="20"/>
+        </w:rPr>
+        <w:t>();</w:t>
+      </w:r>
+    </w:p>
+    <w:p>
+      <w:pPr>
+        <w:autoSpaceDE w:val="0"/>
+        <w:autoSpaceDN w:val="0"/>
+        <w:adjustRightInd w:val="0"/>
+        <w:spacing w:after="0" w:line="240" w:lineRule="auto"/>
+        <w:rPr>
+          <w:rFonts w:ascii="Consolas" w:hAnsi="Consolas" w:cs="Consolas"/>
+          <w:sz w:val="20"/>
+          <w:szCs w:val="20"/>
+        </w:rPr>
+      </w:pPr>
+      <w:r>
+        <w:rPr>
+          <w:rFonts w:ascii="Consolas" w:hAnsi="Consolas" w:cs="Consolas"/>
+          <w:color w:val="000000"/>
+          <w:sz w:val="20"/>
+          <w:szCs w:val="20"/>
+        </w:rPr>
+        <w:tab/>
+        <w:t>}</w:t>
+      </w:r>
+    </w:p>
+    <w:p>
+      <w:pPr>
+        <w:rPr>
+          <w:rFonts w:ascii="Consolas" w:hAnsi="Consolas" w:cs="Consolas"/>
+          <w:color w:val="000000"/>
+          <w:sz w:val="20"/>
+          <w:szCs w:val="20"/>
+        </w:rPr>
+      </w:pPr>
+      <w:r>
+        <w:rPr>
+          <w:rFonts w:ascii="Consolas" w:hAnsi="Consolas" w:cs="Consolas"/>
+          <w:color w:val="000000"/>
+          <w:sz w:val="20"/>
+          <w:szCs w:val="20"/>
+        </w:rPr>
+        <w:t>}</w:t>
+      </w:r>
+    </w:p>
+    <w:p>
+      <w:pPr>
+        <w:pStyle w:val="Nagwek3"/>
+      </w:pPr>
+      <w:r>
+        <w:t>Wywoływanie konstruktorów</w:t>
+      </w:r>
+    </w:p>
+    <w:p>
+      <w:r>
+        <w:t xml:space="preserve">W Javie </w:t>
+      </w:r>
+      <w:proofErr w:type="spellStart"/>
+      <w:r>
+        <w:t>konstruktory</w:t>
+      </w:r>
+      <w:proofErr w:type="spellEnd"/>
+      <w:r>
+        <w:t xml:space="preserve"> nadklasy są zawsze wykonywane przed konstruktorami podklasy.</w:t>
+      </w:r>
+    </w:p>
+    <w:p>
+      <w:pPr>
+        <w:pStyle w:val="Nagwek2"/>
+      </w:pPr>
+      <w:r>
+        <w:t xml:space="preserve">Wywoływanie </w:t>
+      </w:r>
+      <w:r>
+        <w:t>dziedziczonych elementów klasy</w:t>
+      </w:r>
+    </w:p>
+    <w:p>
+      <w:r>
+        <w:t xml:space="preserve">Klasa Java może używać wszystkich elementów klasy nadrzędnej o widoczności </w:t>
+      </w:r>
+      <w:r>
+        <w:rPr>
+          <w:b/>
+        </w:rPr>
+        <w:t>pu</w:t>
+      </w:r>
+      <w:r>
+        <w:rPr>
+          <w:b/>
+        </w:rPr>
+        <w:t xml:space="preserve">blic i </w:t>
+      </w:r>
+      <w:proofErr w:type="spellStart"/>
+      <w:r>
+        <w:rPr>
+          <w:b/>
+        </w:rPr>
+        <w:t>protected</w:t>
+      </w:r>
+      <w:proofErr w:type="spellEnd"/>
+      <w:r>
+        <w:rPr>
+          <w:b/>
+        </w:rPr>
+        <w:t xml:space="preserve">, i ewentualnie </w:t>
+      </w:r>
+      <w:proofErr w:type="spellStart"/>
+      <w:r>
+        <w:rPr>
+          <w:b/>
+        </w:rPr>
+        <w:t>default</w:t>
+      </w:r>
+      <w:proofErr w:type="spellEnd"/>
+      <w:r>
+        <w:rPr>
+          <w:b/>
+        </w:rPr>
+        <w:t xml:space="preserve">, </w:t>
+      </w:r>
+      <w:r>
+        <w:t>jeśli znajdują się w tym samym pakiecie.</w:t>
+      </w:r>
+    </w:p>
+    <w:p>
+      <w:r>
+        <w:t xml:space="preserve">Za pomocą słówka </w:t>
+      </w:r>
+      <w:proofErr w:type="spellStart"/>
+      <w:r>
+        <w:rPr>
+          <w:b/>
+        </w:rPr>
+        <w:t>this</w:t>
+      </w:r>
+      <w:proofErr w:type="spellEnd"/>
+      <w:r>
+        <w:t xml:space="preserve"> można uzyskać dostęp elementów nadklasy o ile widoczność pozwala.</w:t>
+      </w:r>
+    </w:p>
+    <w:p>
+      <w:r>
+        <w:t xml:space="preserve">Zarówno </w:t>
+      </w:r>
+      <w:proofErr w:type="spellStart"/>
+      <w:r>
+        <w:rPr>
+          <w:b/>
+        </w:rPr>
+        <w:t>this</w:t>
+      </w:r>
+      <w:proofErr w:type="spellEnd"/>
+      <w:r>
+        <w:rPr>
+          <w:b/>
+        </w:rPr>
+        <w:t xml:space="preserve"> </w:t>
+      </w:r>
+      <w:r>
+        <w:t xml:space="preserve"> i </w:t>
+      </w:r>
+      <w:r>
+        <w:rPr>
+          <w:b/>
+        </w:rPr>
+        <w:t xml:space="preserve">super </w:t>
+      </w:r>
+      <w:r>
+        <w:t xml:space="preserve"> mogą być używana do wywoływania metod i zmiennych zdefiniowanych w nadklasie, ale tylko </w:t>
+      </w:r>
+      <w:proofErr w:type="spellStart"/>
+      <w:r>
+        <w:rPr>
+          <w:b/>
+        </w:rPr>
+        <w:t>this</w:t>
+      </w:r>
+      <w:proofErr w:type="spellEnd"/>
+      <w:r>
+        <w:rPr>
+          <w:b/>
+        </w:rPr>
+        <w:t xml:space="preserve"> </w:t>
+      </w:r>
+      <w:r>
+        <w:t>może być użyte do elementów zdefiniowanych w obecnej klasie.</w:t>
+      </w:r>
+    </w:p>
+    <w:p>
+      <w:pPr>
+        <w:pStyle w:val="Nagwek2"/>
+      </w:pPr>
+      <w:r>
+        <w:t>Dziedziczone metody</w:t>
+      </w:r>
+    </w:p>
+    <w:p>
+      <w:pPr>
+        <w:pStyle w:val="Nagwek3"/>
+      </w:pPr>
+      <w:r>
+        <w:t>Nadpisywanie metod</w:t>
+      </w:r>
+    </w:p>
+    <w:p>
+      <w:r>
+        <w:t>Zasady:</w:t>
+      </w:r>
+    </w:p>
+    <w:p>
+      <w:pPr>
+        <w:pStyle w:val="Akapitzlist"/>
+        <w:numPr>
+          <w:ilvl w:val="0"/>
+          <w:numId w:val="25"/>
+        </w:numPr>
+      </w:pPr>
+      <w:r>
+        <w:t>Aby nadpisać metodę w podklasie musi mieć taką samą sygnaturę(nazwa i lista parametrów) jak metoda w podklasie</w:t>
+      </w:r>
+    </w:p>
+    <w:p>
+      <w:pPr>
+        <w:pStyle w:val="Akapitzlist"/>
+        <w:numPr>
+          <w:ilvl w:val="0"/>
+          <w:numId w:val="25"/>
+        </w:numPr>
+      </w:pPr>
+      <w:r>
+        <w:t>Metoda w podklasie musi mieć taki sam lub większy poziom widoczności co metoda w nadklasie.</w:t>
+      </w:r>
+    </w:p>
+    <w:p>
+      <w:pPr>
+        <w:pStyle w:val="Akapitzlist"/>
+        <w:numPr>
+          <w:ilvl w:val="0"/>
+          <w:numId w:val="25"/>
+        </w:numPr>
+      </w:pPr>
+      <w:r>
+        <w:t>Metoda w p</w:t>
+      </w:r>
+      <w:r>
+        <w:t xml:space="preserve">odklasie nie może rzucać </w:t>
+      </w:r>
+      <w:proofErr w:type="spellStart"/>
+      <w:r>
+        <w:t>checked</w:t>
+      </w:r>
+      <w:proofErr w:type="spellEnd"/>
+      <w:r>
+        <w:t xml:space="preserve"> </w:t>
+      </w:r>
+      <w:proofErr w:type="spellStart"/>
+      <w:r>
+        <w:t>exception</w:t>
+      </w:r>
+      <w:proofErr w:type="spellEnd"/>
+      <w:r>
+        <w:t xml:space="preserve"> (te która trzeba </w:t>
+      </w:r>
+      <w:proofErr w:type="spellStart"/>
+      <w:r>
+        <w:t>osbłużyć</w:t>
+      </w:r>
+      <w:proofErr w:type="spellEnd"/>
+      <w:r>
+        <w:t>), które są nowe lub szersze niż wyjątki rzucane w nadklasie.</w:t>
+      </w:r>
+    </w:p>
+    <w:p>
+      <w:pPr>
+        <w:pStyle w:val="Akapitzlist"/>
+        <w:numPr>
+          <w:ilvl w:val="0"/>
+          <w:numId w:val="25"/>
+        </w:numPr>
+      </w:pPr>
+      <w:r>
+        <w:t>Jeśli metoda zwraca wartość musi być tego samego typu, lub podklasą wartości  z nadklasy.</w:t>
+      </w:r>
+    </w:p>
+    <w:p>
+      <w:r>
+        <w:t xml:space="preserve">Jeśli metoda w podklasie ma taką samą </w:t>
+      </w:r>
+      <w:proofErr w:type="spellStart"/>
+      <w:r>
+        <w:t>nazwe</w:t>
+      </w:r>
+      <w:proofErr w:type="spellEnd"/>
+      <w:r>
+        <w:t>, ale inne parametry niż metoda z nadklasy, to nie jest nadpisywanie tylko przeciążanie metody.</w:t>
+      </w:r>
+    </w:p>
+    <w:p>
       <w:bookmarkStart w:id="0" w:name="_GoBack"/>
       <w:bookmarkEnd w:id="0"/>
     </w:p>
     <w:p>
       <w:pPr>
-        <w:pStyle w:val="Nagwek3"/>
-      </w:pPr>
-    </w:p>
-    <w:p>
-      <w:pPr>
-        <w:pStyle w:val="Nagwek3"/>
-      </w:pPr>
-      <w:proofErr w:type="spellStart"/>
-      <w:r>
-        <w:t>Predicate</w:t>
-      </w:r>
-      <w:proofErr w:type="spellEnd"/>
-    </w:p>
-    <w:p>
-      <w:pPr>
-        <w:rPr>
-          <w:b/>
-          <w:bCs/>
-        </w:rPr>
-      </w:pPr>
-      <w:r>
-        <w:t xml:space="preserve">Lambda działa z interfejsami, które mają tylko jedną metodę abstrakcyjną. Nazywamy je </w:t>
-      </w:r>
-      <w:r>
-        <w:rPr>
-          <w:b/>
-          <w:bCs/>
-        </w:rPr>
-        <w:t xml:space="preserve">interfejsami funkcyjnymi.  </w:t>
-      </w:r>
-      <w:r>
-        <w:t xml:space="preserve">Biblioteka </w:t>
-      </w:r>
-      <w:proofErr w:type="spellStart"/>
-      <w:r>
-        <w:t>javy</w:t>
-      </w:r>
-      <w:proofErr w:type="spellEnd"/>
-      <w:r>
-        <w:t xml:space="preserve"> dostarcza wiele zdefiniowanych interfejsów funkcyjnych. Jednym z nich jest </w:t>
-      </w:r>
-      <w:proofErr w:type="spellStart"/>
-      <w:r>
-        <w:rPr>
-          <w:b/>
-          <w:bCs/>
-        </w:rPr>
-        <w:t>Predicate</w:t>
-      </w:r>
-      <w:proofErr w:type="spellEnd"/>
-      <w:r>
-        <w:rPr>
-          <w:b/>
-          <w:bCs/>
-        </w:rPr>
-        <w:t xml:space="preserve">. </w:t>
-      </w:r>
-    </w:p>
-    <w:p>
-      <w:r>
-        <w:t xml:space="preserve">W klasie </w:t>
-      </w:r>
-      <w:proofErr w:type="spellStart"/>
-      <w:r>
-        <w:t>ArrayList</w:t>
-      </w:r>
-      <w:proofErr w:type="spellEnd"/>
-      <w:r>
-        <w:t xml:space="preserve"> znajduję się metoda </w:t>
-      </w:r>
-      <w:proofErr w:type="spellStart"/>
-      <w:r>
-        <w:rPr>
-          <w:b/>
-          <w:bCs/>
-          <w:i/>
-          <w:iCs/>
-        </w:rPr>
-        <w:t>removeIf</w:t>
-      </w:r>
-      <w:proofErr w:type="spellEnd"/>
-      <w:r>
-        <w:rPr>
-          <w:b/>
-          <w:bCs/>
-          <w:i/>
-          <w:iCs/>
-        </w:rPr>
-        <w:t>()</w:t>
-      </w:r>
-      <w:r>
-        <w:rPr>
-          <w:i/>
-          <w:iCs/>
-        </w:rPr>
-        <w:t xml:space="preserve"> , </w:t>
-      </w:r>
-      <w:r>
-        <w:t xml:space="preserve">która przyjmuje </w:t>
-      </w:r>
-      <w:proofErr w:type="spellStart"/>
-      <w:r>
-        <w:rPr>
-          <w:b/>
-          <w:bCs/>
-        </w:rPr>
-        <w:t>Predicate</w:t>
-      </w:r>
-      <w:proofErr w:type="spellEnd"/>
-      <w:r>
-        <w:rPr>
-          <w:b/>
-          <w:bCs/>
-        </w:rPr>
-        <w:t xml:space="preserve"> </w:t>
-      </w:r>
-      <w:r>
-        <w:t>jako argument. Dzięki niej możemy usunąć z listy obiekty, które spełniają określony warunek.</w:t>
-      </w:r>
-    </w:p>
-    <w:p>
-      <w:pPr>
         <w:pStyle w:val="Nagwek1"/>
       </w:pPr>
       <w:r>
-        <w:t>Projektowanie klas</w:t>
-      </w:r>
-    </w:p>
-    <w:p>
-      <w:pPr>
-        <w:pStyle w:val="Nagwek2"/>
-      </w:pPr>
-      <w:r>
-        <w:t>Wprowadzenie do dziedziczenia</w:t>
-      </w:r>
-    </w:p>
-    <w:p>
-      <w:pPr>
-        <w:pStyle w:val="Nagwek3"/>
-      </w:pPr>
-      <w:r>
-        <w:t>Modyfikatory dostępu</w:t>
-      </w:r>
-    </w:p>
-    <w:p>
-      <w:r>
-        <w:t xml:space="preserve">Do egzaminu OCA, powinieneś być zaznajomiony z modyfikatorami </w:t>
-      </w:r>
-      <w:r>
-        <w:rPr>
-          <w:b/>
-          <w:bCs/>
-        </w:rPr>
-        <w:t xml:space="preserve">public i </w:t>
-      </w:r>
-      <w:proofErr w:type="spellStart"/>
-      <w:r>
-        <w:rPr>
-          <w:b/>
-          <w:bCs/>
-        </w:rPr>
-        <w:t>default</w:t>
-      </w:r>
-      <w:proofErr w:type="spellEnd"/>
-      <w:r>
-        <w:rPr>
-          <w:b/>
-          <w:bCs/>
-        </w:rPr>
-        <w:t xml:space="preserve"> </w:t>
-      </w:r>
-      <w:r>
-        <w:t xml:space="preserve">w kontekście klas, ponieważ tylko te dwie mogą być użyte w klasach. </w:t>
-      </w:r>
-      <w:proofErr w:type="spellStart"/>
-      <w:r>
-        <w:rPr>
-          <w:b/>
-          <w:bCs/>
-        </w:rPr>
-        <w:t>protected</w:t>
-      </w:r>
-      <w:proofErr w:type="spellEnd"/>
-      <w:r>
-        <w:rPr>
-          <w:b/>
-          <w:bCs/>
-        </w:rPr>
-        <w:t xml:space="preserve"> i </w:t>
-      </w:r>
-      <w:proofErr w:type="spellStart"/>
-      <w:r>
-        <w:rPr>
-          <w:b/>
-          <w:bCs/>
-        </w:rPr>
-        <w:t>private</w:t>
-      </w:r>
-      <w:proofErr w:type="spellEnd"/>
-      <w:r>
-        <w:rPr>
-          <w:b/>
-          <w:bCs/>
-        </w:rPr>
-        <w:t xml:space="preserve"> </w:t>
-      </w:r>
-      <w:r>
-        <w:t xml:space="preserve"> można zastosować tylko do klas wewnętrznych, ale ich nie ma na egzaminie.</w:t>
-      </w:r>
-    </w:p>
-    <w:p>
-      <w:r>
-        <w:rPr>
-          <w:b/>
-          <w:bCs/>
-        </w:rPr>
-        <w:t xml:space="preserve">public – </w:t>
-      </w:r>
-      <w:r>
-        <w:t>oznacza, że klasa może być użyta w dowolnej innej klasie</w:t>
-      </w:r>
-    </w:p>
-    <w:p>
-      <w:proofErr w:type="spellStart"/>
-      <w:r>
-        <w:rPr>
-          <w:b/>
-          <w:bCs/>
-        </w:rPr>
-        <w:t>default</w:t>
-      </w:r>
-      <w:proofErr w:type="spellEnd"/>
-      <w:r>
-        <w:rPr>
-          <w:b/>
-          <w:bCs/>
-        </w:rPr>
-        <w:t xml:space="preserve"> (nie za pisujemy w kodzie) – </w:t>
-      </w:r>
-      <w:proofErr w:type="spellStart"/>
-      <w:r>
-        <w:t>Ozanacza</w:t>
-      </w:r>
-      <w:proofErr w:type="spellEnd"/>
-      <w:r>
-        <w:t xml:space="preserve"> dostęp do klas z tego samego pakietu lub z podklas.</w:t>
-      </w:r>
-    </w:p>
-    <w:p>
-      <w:pPr>
-        <w:rPr>
-          <w:b/>
-          <w:bCs/>
-        </w:rPr>
-      </w:pPr>
-      <w:r>
-        <w:t xml:space="preserve">W pliku może znajdować się co najwyżej jedna klasa lub interfejs z oznaczeniem </w:t>
-      </w:r>
-      <w:r>
-        <w:rPr>
-          <w:b/>
-          <w:bCs/>
-        </w:rPr>
-        <w:t>public</w:t>
-      </w:r>
-    </w:p>
-    <w:p>
-      <w:pPr>
-        <w:pStyle w:val="Nagwek3"/>
-      </w:pPr>
-      <w:r>
-        <w:t>Tworzenie obiektów</w:t>
-      </w:r>
-    </w:p>
-    <w:p>
-      <w:r>
-        <w:t xml:space="preserve">Każda klasa dziedziczy po </w:t>
-      </w:r>
-      <w:proofErr w:type="spellStart"/>
-      <w:r>
-        <w:rPr>
-          <w:b/>
-          <w:bCs/>
-        </w:rPr>
-        <w:t>java.lang.Object</w:t>
-      </w:r>
-      <w:proofErr w:type="spellEnd"/>
-      <w:r>
-        <w:t xml:space="preserve">,  Jeśli klasa nie rozszerza żadnej innej klasy, kompilator automatycznie dodaje </w:t>
-      </w:r>
-      <w:proofErr w:type="spellStart"/>
-      <w:r>
-        <w:rPr>
-          <w:i/>
-          <w:iCs/>
-        </w:rPr>
-        <w:t>extends</w:t>
-      </w:r>
-      <w:proofErr w:type="spellEnd"/>
-      <w:r>
-        <w:rPr>
-          <w:i/>
-          <w:iCs/>
-        </w:rPr>
-        <w:t xml:space="preserve"> </w:t>
-      </w:r>
-      <w:proofErr w:type="spellStart"/>
-      <w:r>
-        <w:rPr>
-          <w:i/>
-          <w:iCs/>
-        </w:rPr>
-        <w:t>java.lang.Object</w:t>
-      </w:r>
-      <w:proofErr w:type="spellEnd"/>
-      <w:r>
-        <w:rPr>
-          <w:i/>
-          <w:iCs/>
-        </w:rPr>
-        <w:t xml:space="preserve">. </w:t>
-      </w:r>
-      <w:r>
-        <w:t>Można też dodać taki zapis samemu do kodu.</w:t>
-      </w:r>
-    </w:p>
-    <w:p>
-      <w:pPr>
-        <w:pStyle w:val="Nagwek3"/>
-      </w:pPr>
-      <w:r>
-        <w:t>Definiowanie konstruktorów</w:t>
-      </w:r>
-    </w:p>
-    <w:p>
-      <w:pPr>
-        <w:rPr>
-          <w:b/>
-          <w:bCs/>
-        </w:rPr>
-      </w:pPr>
-      <w:r>
-        <w:rPr>
-          <w:b/>
-          <w:bCs/>
-        </w:rPr>
-        <w:t xml:space="preserve">Każdy konstruktor w Javie jako pierwsze wyrażenie posiada </w:t>
-      </w:r>
-      <w:proofErr w:type="spellStart"/>
-      <w:r>
-        <w:rPr>
-          <w:b/>
-          <w:bCs/>
-        </w:rPr>
-        <w:t>this</w:t>
-      </w:r>
-      <w:proofErr w:type="spellEnd"/>
-      <w:r>
-        <w:rPr>
-          <w:b/>
-          <w:bCs/>
-        </w:rPr>
-        <w:t>(), albo super().</w:t>
-      </w:r>
-    </w:p>
-    <w:p/>
-    <w:p>
-      <w:pPr>
-        <w:pStyle w:val="Nagwek1"/>
-      </w:pPr>
-      <w:r>
+        <w:lastRenderedPageBreak/>
         <w:t>Inne</w:t>
       </w:r>
     </w:p>
@@ -11517,8 +12477,8 @@
 </file>
 
 <file path=word/numbering.xml><?xml version="1.0" encoding="utf-8"?>
-<w:numbering xmlns:wpc="http://schemas.microsoft.com/office/word/2010/wordprocessingCanvas" xmlns:cx="http://schemas.microsoft.com/office/drawing/2014/chartex" xmlns:cx1="http://schemas.microsoft.com/office/drawing/2015/9/8/chartex" xmlns:cx2="http://schemas.microsoft.com/office/drawing/2015/10/21/chartex" xmlns:cx3="http://schemas.microsoft.com/office/drawing/2016/5/9/chartex" xmlns:cx4="http://schemas.microsoft.com/office/drawing/2016/5/10/chartex" xmlns:cx5="http://schemas.microsoft.com/office/drawing/2016/5/11/chartex" xmlns:cx6="http://schemas.microsoft.com/office/drawing/2016/5/12/chartex" xmlns:cx7="http://schemas.microsoft.com/office/drawing/2016/5/13/chartex" xmlns:cx8="http://schemas.microsoft.com/office/drawing/2016/5/14/chartex" xmlns:mc="http://schemas.openxmlformats.org/markup-compatibility/2006" xmlns:aink="http://schemas.microsoft.com/office/drawing/2016/ink" xmlns:am3d="http://schemas.microsoft.com/office/drawing/2017/model3d" xmlns:o="urn:schemas-microsoft-com:office:office" xmlns:r="http://schemas.openxmlformats.org/officeDocument/2006/relationships" xmlns:m="http://schemas.openxmlformats.org/officeDocument/2006/math" xmlns:v="urn:schemas-microsoft-com:vml" xmlns:wp14="http://schemas.microsoft.com/office/word/2010/wordprocessingDrawing" xmlns:wp="http://schemas.openxmlformats.org/drawingml/2006/wordprocessingDrawing" xmlns:w10="urn:schemas-microsoft-com:office:word" xmlns:w="http://schemas.openxmlformats.org/wordprocessingml/2006/main" xmlns:w14="http://schemas.microsoft.com/office/word/2010/wordml" xmlns:w15="http://schemas.microsoft.com/office/word/2012/wordml" xmlns:w16cid="http://schemas.microsoft.com/office/word/2016/wordml/cid" xmlns:w16se="http://schemas.microsoft.com/office/word/2015/wordml/symex" xmlns:wpg="http://schemas.microsoft.com/office/word/2010/wordprocessingGroup" xmlns:wpi="http://schemas.microsoft.com/office/word/2010/wordprocessingInk" xmlns:wne="http://schemas.microsoft.com/office/word/2006/wordml" xmlns:wps="http://schemas.microsoft.com/office/word/2010/wordprocessingShape" mc:Ignorable="w14 w15 w16se w16cid wp14">
-  <w:abstractNum w:abstractNumId="0" w15:restartNumberingAfterBreak="0">
+<w:numbering xmlns:wpc="http://schemas.microsoft.com/office/word/2010/wordprocessingCanvas" xmlns:mc="http://schemas.openxmlformats.org/markup-compatibility/2006" xmlns:o="urn:schemas-microsoft-com:office:office" xmlns:r="http://schemas.openxmlformats.org/officeDocument/2006/relationships" xmlns:m="http://schemas.openxmlformats.org/officeDocument/2006/math" xmlns:v="urn:schemas-microsoft-com:vml" xmlns:wp14="http://schemas.microsoft.com/office/word/2010/wordprocessingDrawing" xmlns:wp="http://schemas.openxmlformats.org/drawingml/2006/wordprocessingDrawing" xmlns:w10="urn:schemas-microsoft-com:office:word" xmlns:w="http://schemas.openxmlformats.org/wordprocessingml/2006/main" xmlns:w14="http://schemas.microsoft.com/office/word/2010/wordml" xmlns:w15="http://schemas.microsoft.com/office/word/2012/wordml" xmlns:wpg="http://schemas.microsoft.com/office/word/2010/wordprocessingGroup" xmlns:wpi="http://schemas.microsoft.com/office/word/2010/wordprocessingInk" xmlns:wne="http://schemas.microsoft.com/office/word/2006/wordml" xmlns:wps="http://schemas.microsoft.com/office/word/2010/wordprocessingShape" mc:Ignorable="w14 w15 wp14">
+  <w:abstractNum w:abstractNumId="0">
     <w:nsid w:val="05471D83"/>
     <w:multiLevelType w:val="hybridMultilevel"/>
     <w:tmpl w:val="E0188114"/>
@@ -11631,7 +12591,7 @@
       </w:rPr>
     </w:lvl>
   </w:abstractNum>
-  <w:abstractNum w:abstractNumId="1" w15:restartNumberingAfterBreak="0">
+  <w:abstractNum w:abstractNumId="1">
     <w:nsid w:val="09855B67"/>
     <w:multiLevelType w:val="hybridMultilevel"/>
     <w:tmpl w:val="ABD22D10"/>
@@ -11744,7 +12704,7 @@
       </w:rPr>
     </w:lvl>
   </w:abstractNum>
-  <w:abstractNum w:abstractNumId="2" w15:restartNumberingAfterBreak="0">
+  <w:abstractNum w:abstractNumId="2">
     <w:nsid w:val="12F3274B"/>
     <w:multiLevelType w:val="hybridMultilevel"/>
     <w:tmpl w:val="5FF49FC4"/>
@@ -11857,7 +12817,7 @@
       </w:rPr>
     </w:lvl>
   </w:abstractNum>
-  <w:abstractNum w:abstractNumId="3" w15:restartNumberingAfterBreak="0">
+  <w:abstractNum w:abstractNumId="3">
     <w:nsid w:val="161C6C43"/>
     <w:multiLevelType w:val="hybridMultilevel"/>
     <w:tmpl w:val="498A9842"/>
@@ -11970,7 +12930,7 @@
       </w:rPr>
     </w:lvl>
   </w:abstractNum>
-  <w:abstractNum w:abstractNumId="4" w15:restartNumberingAfterBreak="0">
+  <w:abstractNum w:abstractNumId="4">
     <w:nsid w:val="1637791F"/>
     <w:multiLevelType w:val="hybridMultilevel"/>
     <w:tmpl w:val="DAC0A702"/>
@@ -12083,7 +13043,7 @@
       </w:rPr>
     </w:lvl>
   </w:abstractNum>
-  <w:abstractNum w:abstractNumId="5" w15:restartNumberingAfterBreak="0">
+  <w:abstractNum w:abstractNumId="5">
     <w:nsid w:val="1EFE2A56"/>
     <w:multiLevelType w:val="hybridMultilevel"/>
     <w:tmpl w:val="AA40DC42"/>
@@ -12196,7 +13156,7 @@
       </w:rPr>
     </w:lvl>
   </w:abstractNum>
-  <w:abstractNum w:abstractNumId="6" w15:restartNumberingAfterBreak="0">
+  <w:abstractNum w:abstractNumId="6">
     <w:nsid w:val="2CFB6748"/>
     <w:multiLevelType w:val="hybridMultilevel"/>
     <w:tmpl w:val="0D56E40A"/>
@@ -12309,7 +13269,7 @@
       </w:rPr>
     </w:lvl>
   </w:abstractNum>
-  <w:abstractNum w:abstractNumId="7" w15:restartNumberingAfterBreak="0">
+  <w:abstractNum w:abstractNumId="7">
     <w:nsid w:val="313E4C12"/>
     <w:multiLevelType w:val="hybridMultilevel"/>
     <w:tmpl w:val="42A88612"/>
@@ -12422,7 +13382,7 @@
       </w:rPr>
     </w:lvl>
   </w:abstractNum>
-  <w:abstractNum w:abstractNumId="8" w15:restartNumberingAfterBreak="0">
+  <w:abstractNum w:abstractNumId="8">
     <w:nsid w:val="32C55A02"/>
     <w:multiLevelType w:val="hybridMultilevel"/>
     <w:tmpl w:val="6A603E1E"/>
@@ -12535,7 +13495,7 @@
       </w:rPr>
     </w:lvl>
   </w:abstractNum>
-  <w:abstractNum w:abstractNumId="9" w15:restartNumberingAfterBreak="0">
+  <w:abstractNum w:abstractNumId="9">
     <w:nsid w:val="350F4BE9"/>
     <w:multiLevelType w:val="hybridMultilevel"/>
     <w:tmpl w:val="C570FF20"/>
@@ -12648,7 +13608,7 @@
       </w:rPr>
     </w:lvl>
   </w:abstractNum>
-  <w:abstractNum w:abstractNumId="10" w15:restartNumberingAfterBreak="0">
+  <w:abstractNum w:abstractNumId="10">
     <w:nsid w:val="3BBD7040"/>
     <w:multiLevelType w:val="hybridMultilevel"/>
     <w:tmpl w:val="7D2A459E"/>
@@ -12761,7 +13721,7 @@
       </w:rPr>
     </w:lvl>
   </w:abstractNum>
-  <w:abstractNum w:abstractNumId="11" w15:restartNumberingAfterBreak="0">
+  <w:abstractNum w:abstractNumId="11">
     <w:nsid w:val="3FCE0AEB"/>
     <w:multiLevelType w:val="hybridMultilevel"/>
     <w:tmpl w:val="319A580C"/>
@@ -12874,7 +13834,7 @@
       </w:rPr>
     </w:lvl>
   </w:abstractNum>
-  <w:abstractNum w:abstractNumId="12" w15:restartNumberingAfterBreak="0">
+  <w:abstractNum w:abstractNumId="12">
     <w:nsid w:val="3FD34521"/>
     <w:multiLevelType w:val="hybridMultilevel"/>
     <w:tmpl w:val="77AA3380"/>
@@ -12987,7 +13947,7 @@
       </w:rPr>
     </w:lvl>
   </w:abstractNum>
-  <w:abstractNum w:abstractNumId="13" w15:restartNumberingAfterBreak="0">
+  <w:abstractNum w:abstractNumId="13">
     <w:nsid w:val="4372240C"/>
     <w:multiLevelType w:val="hybridMultilevel"/>
     <w:tmpl w:val="4F34EED2"/>
@@ -13100,7 +14060,7 @@
       </w:rPr>
     </w:lvl>
   </w:abstractNum>
-  <w:abstractNum w:abstractNumId="14" w15:restartNumberingAfterBreak="0">
+  <w:abstractNum w:abstractNumId="14">
     <w:nsid w:val="46532BB6"/>
     <w:multiLevelType w:val="hybridMultilevel"/>
     <w:tmpl w:val="3EBE6BF0"/>
@@ -13213,7 +14173,7 @@
       </w:rPr>
     </w:lvl>
   </w:abstractNum>
-  <w:abstractNum w:abstractNumId="15" w15:restartNumberingAfterBreak="0">
+  <w:abstractNum w:abstractNumId="15">
     <w:nsid w:val="475843E9"/>
     <w:multiLevelType w:val="hybridMultilevel"/>
     <w:tmpl w:val="EFE02232"/>
@@ -13326,7 +14286,7 @@
       </w:rPr>
     </w:lvl>
   </w:abstractNum>
-  <w:abstractNum w:abstractNumId="16" w15:restartNumberingAfterBreak="0">
+  <w:abstractNum w:abstractNumId="16">
     <w:nsid w:val="56F2435D"/>
     <w:multiLevelType w:val="hybridMultilevel"/>
     <w:tmpl w:val="F3409B42"/>
@@ -13439,7 +14399,7 @@
       </w:rPr>
     </w:lvl>
   </w:abstractNum>
-  <w:abstractNum w:abstractNumId="17" w15:restartNumberingAfterBreak="0">
+  <w:abstractNum w:abstractNumId="17">
     <w:nsid w:val="5ACE6CFC"/>
     <w:multiLevelType w:val="hybridMultilevel"/>
     <w:tmpl w:val="9CCCECAC"/>
@@ -13552,7 +14512,7 @@
       </w:rPr>
     </w:lvl>
   </w:abstractNum>
-  <w:abstractNum w:abstractNumId="18" w15:restartNumberingAfterBreak="0">
+  <w:abstractNum w:abstractNumId="18">
     <w:nsid w:val="5E441B74"/>
     <w:multiLevelType w:val="hybridMultilevel"/>
     <w:tmpl w:val="ECD44422"/>
@@ -13665,7 +14625,7 @@
       </w:rPr>
     </w:lvl>
   </w:abstractNum>
-  <w:abstractNum w:abstractNumId="19" w15:restartNumberingAfterBreak="0">
+  <w:abstractNum w:abstractNumId="19">
     <w:nsid w:val="6A742885"/>
     <w:multiLevelType w:val="hybridMultilevel"/>
     <w:tmpl w:val="542ECC76"/>
@@ -13778,7 +14738,7 @@
       </w:rPr>
     </w:lvl>
   </w:abstractNum>
-  <w:abstractNum w:abstractNumId="20" w15:restartNumberingAfterBreak="0">
+  <w:abstractNum w:abstractNumId="20">
     <w:nsid w:val="6AFE70B1"/>
     <w:multiLevelType w:val="hybridMultilevel"/>
     <w:tmpl w:val="3244D36A"/>
@@ -13891,7 +14851,120 @@
       </w:rPr>
     </w:lvl>
   </w:abstractNum>
-  <w:abstractNum w:abstractNumId="21" w15:restartNumberingAfterBreak="0">
+  <w:abstractNum w:abstractNumId="21">
+    <w:nsid w:val="71F46E3B"/>
+    <w:multiLevelType w:val="hybridMultilevel"/>
+    <w:tmpl w:val="1E90C3A0"/>
+    <w:lvl w:ilvl="0" w:tplc="04150001">
+      <w:start w:val="1"/>
+      <w:numFmt w:val="bullet"/>
+      <w:lvlText w:val=""/>
+      <w:lvlJc w:val="left"/>
+      <w:pPr>
+        <w:ind w:left="720" w:hanging="360"/>
+      </w:pPr>
+      <w:rPr>
+        <w:rFonts w:ascii="Symbol" w:hAnsi="Symbol" w:hint="default"/>
+      </w:rPr>
+    </w:lvl>
+    <w:lvl w:ilvl="1" w:tplc="04150003" w:tentative="1">
+      <w:start w:val="1"/>
+      <w:numFmt w:val="bullet"/>
+      <w:lvlText w:val="o"/>
+      <w:lvlJc w:val="left"/>
+      <w:pPr>
+        <w:ind w:left="1440" w:hanging="360"/>
+      </w:pPr>
+      <w:rPr>
+        <w:rFonts w:ascii="Courier New" w:hAnsi="Courier New" w:cs="Courier New" w:hint="default"/>
+      </w:rPr>
+    </w:lvl>
+    <w:lvl w:ilvl="2" w:tplc="04150005" w:tentative="1">
+      <w:start w:val="1"/>
+      <w:numFmt w:val="bullet"/>
+      <w:lvlText w:val=""/>
+      <w:lvlJc w:val="left"/>
+      <w:pPr>
+        <w:ind w:left="2160" w:hanging="360"/>
+      </w:pPr>
+      <w:rPr>
+        <w:rFonts w:ascii="Wingdings" w:hAnsi="Wingdings" w:hint="default"/>
+      </w:rPr>
+    </w:lvl>
+    <w:lvl w:ilvl="3" w:tplc="04150001" w:tentative="1">
+      <w:start w:val="1"/>
+      <w:numFmt w:val="bullet"/>
+      <w:lvlText w:val=""/>
+      <w:lvlJc w:val="left"/>
+      <w:pPr>
+        <w:ind w:left="2880" w:hanging="360"/>
+      </w:pPr>
+      <w:rPr>
+        <w:rFonts w:ascii="Symbol" w:hAnsi="Symbol" w:hint="default"/>
+      </w:rPr>
+    </w:lvl>
+    <w:lvl w:ilvl="4" w:tplc="04150003" w:tentative="1">
+      <w:start w:val="1"/>
+      <w:numFmt w:val="bullet"/>
+      <w:lvlText w:val="o"/>
+      <w:lvlJc w:val="left"/>
+      <w:pPr>
+        <w:ind w:left="3600" w:hanging="360"/>
+      </w:pPr>
+      <w:rPr>
+        <w:rFonts w:ascii="Courier New" w:hAnsi="Courier New" w:cs="Courier New" w:hint="default"/>
+      </w:rPr>
+    </w:lvl>
+    <w:lvl w:ilvl="5" w:tplc="04150005" w:tentative="1">
+      <w:start w:val="1"/>
+      <w:numFmt w:val="bullet"/>
+      <w:lvlText w:val=""/>
+      <w:lvlJc w:val="left"/>
+      <w:pPr>
+        <w:ind w:left="4320" w:hanging="360"/>
+      </w:pPr>
+      <w:rPr>
+        <w:rFonts w:ascii="Wingdings" w:hAnsi="Wingdings" w:hint="default"/>
+      </w:rPr>
+    </w:lvl>
+    <w:lvl w:ilvl="6" w:tplc="04150001" w:tentative="1">
+      <w:start w:val="1"/>
+      <w:numFmt w:val="bullet"/>
+      <w:lvlText w:val=""/>
+      <w:lvlJc w:val="left"/>
+      <w:pPr>
+        <w:ind w:left="5040" w:hanging="360"/>
+      </w:pPr>
+      <w:rPr>
+        <w:rFonts w:ascii="Symbol" w:hAnsi="Symbol" w:hint="default"/>
+      </w:rPr>
+    </w:lvl>
+    <w:lvl w:ilvl="7" w:tplc="04150003" w:tentative="1">
+      <w:start w:val="1"/>
+      <w:numFmt w:val="bullet"/>
+      <w:lvlText w:val="o"/>
+      <w:lvlJc w:val="left"/>
+      <w:pPr>
+        <w:ind w:left="5760" w:hanging="360"/>
+      </w:pPr>
+      <w:rPr>
+        <w:rFonts w:ascii="Courier New" w:hAnsi="Courier New" w:cs="Courier New" w:hint="default"/>
+      </w:rPr>
+    </w:lvl>
+    <w:lvl w:ilvl="8" w:tplc="04150005" w:tentative="1">
+      <w:start w:val="1"/>
+      <w:numFmt w:val="bullet"/>
+      <w:lvlText w:val=""/>
+      <w:lvlJc w:val="left"/>
+      <w:pPr>
+        <w:ind w:left="6480" w:hanging="360"/>
+      </w:pPr>
+      <w:rPr>
+        <w:rFonts w:ascii="Wingdings" w:hAnsi="Wingdings" w:hint="default"/>
+      </w:rPr>
+    </w:lvl>
+  </w:abstractNum>
+  <w:abstractNum w:abstractNumId="22">
     <w:nsid w:val="757A1896"/>
     <w:multiLevelType w:val="hybridMultilevel"/>
     <w:tmpl w:val="B9CC3A08"/>
@@ -14004,7 +15077,7 @@
       </w:rPr>
     </w:lvl>
   </w:abstractNum>
-  <w:abstractNum w:abstractNumId="22" w15:restartNumberingAfterBreak="0">
+  <w:abstractNum w:abstractNumId="23">
     <w:nsid w:val="791153B5"/>
     <w:multiLevelType w:val="hybridMultilevel"/>
     <w:tmpl w:val="11B6BFD2"/>
@@ -14117,7 +15190,7 @@
       </w:rPr>
     </w:lvl>
   </w:abstractNum>
-  <w:abstractNum w:abstractNumId="23" w15:restartNumberingAfterBreak="0">
+  <w:abstractNum w:abstractNumId="24">
     <w:nsid w:val="7BFC56BE"/>
     <w:multiLevelType w:val="hybridMultilevel"/>
     <w:tmpl w:val="00EC94E6"/>
@@ -14267,16 +15340,16 @@
     <w:abstractNumId w:val="10"/>
   </w:num>
   <w:num w:numId="13">
-    <w:abstractNumId w:val="22"/>
+    <w:abstractNumId w:val="23"/>
   </w:num>
   <w:num w:numId="14">
-    <w:abstractNumId w:val="23"/>
+    <w:abstractNumId w:val="24"/>
   </w:num>
   <w:num w:numId="15">
     <w:abstractNumId w:val="6"/>
   </w:num>
   <w:num w:numId="16">
-    <w:abstractNumId w:val="21"/>
+    <w:abstractNumId w:val="22"/>
   </w:num>
   <w:num w:numId="17">
     <w:abstractNumId w:val="5"/>
@@ -14302,11 +15375,14 @@
   <w:num w:numId="24">
     <w:abstractNumId w:val="15"/>
   </w:num>
+  <w:num w:numId="25">
+    <w:abstractNumId w:val="21"/>
+  </w:num>
 </w:numbering>
 </file>
 
 <file path=word/styles.xml><?xml version="1.0" encoding="utf-8"?>
-<w:styles xmlns:mc="http://schemas.openxmlformats.org/markup-compatibility/2006" xmlns:r="http://schemas.openxmlformats.org/officeDocument/2006/relationships" xmlns:w="http://schemas.openxmlformats.org/wordprocessingml/2006/main" xmlns:w14="http://schemas.microsoft.com/office/word/2010/wordml" xmlns:w15="http://schemas.microsoft.com/office/word/2012/wordml" xmlns:w16cid="http://schemas.microsoft.com/office/word/2016/wordml/cid" xmlns:w16se="http://schemas.microsoft.com/office/word/2015/wordml/symex" mc:Ignorable="w14 w15 w16se w16cid">
+<w:styles xmlns:mc="http://schemas.openxmlformats.org/markup-compatibility/2006" xmlns:r="http://schemas.openxmlformats.org/officeDocument/2006/relationships" xmlns:w="http://schemas.openxmlformats.org/wordprocessingml/2006/main" xmlns:w14="http://schemas.microsoft.com/office/word/2010/wordml" xmlns:w15="http://schemas.microsoft.com/office/word/2012/wordml" mc:Ignorable="w14 w15">
   <w:docDefaults>
     <w:rPrDefault>
       <w:rPr>
@@ -14322,7 +15398,7 @@
       </w:pPr>
     </w:pPrDefault>
   </w:docDefaults>
-  <w:latentStyles w:defLockedState="0" w:defUIPriority="99" w:defSemiHidden="0" w:defUnhideWhenUsed="0" w:defQFormat="0" w:count="376">
+  <w:latentStyles w:defLockedState="0" w:defUIPriority="99" w:defSemiHidden="0" w:defUnhideWhenUsed="0" w:defQFormat="0" w:count="371">
     <w:lsdException w:name="Normal" w:uiPriority="0" w:qFormat="1"/>
     <w:lsdException w:name="heading 1" w:uiPriority="9" w:qFormat="1"/>
     <w:lsdException w:name="heading 2" w:semiHidden="1" w:uiPriority="9" w:unhideWhenUsed="1" w:qFormat="1"/>
@@ -14694,11 +15770,6 @@
     <w:lsdException w:name="List Table 5 Dark Accent 6" w:uiPriority="50"/>
     <w:lsdException w:name="List Table 6 Colorful Accent 6" w:uiPriority="51"/>
     <w:lsdException w:name="List Table 7 Colorful Accent 6" w:uiPriority="52"/>
-    <w:lsdException w:name="Mention" w:semiHidden="1" w:unhideWhenUsed="1"/>
-    <w:lsdException w:name="Smart Hyperlink" w:semiHidden="1" w:unhideWhenUsed="1"/>
-    <w:lsdException w:name="Hashtag" w:semiHidden="1" w:unhideWhenUsed="1"/>
-    <w:lsdException w:name="Unresolved Mention" w:semiHidden="1" w:unhideWhenUsed="1"/>
-    <w:lsdException w:name="Smart Link" w:semiHidden="1" w:unhideWhenUsed="1"/>
   </w:latentStyles>
   <w:style w:type="paragraph" w:default="1" w:styleId="Normalny">
     <w:name w:val="Normal"/>

</xml_diff>

<commit_message>
Przerobiony 1 egzamin z udemy
</commit_message>
<xml_diff>
--- a/Egzamin Oracle/Notatki.docx
+++ b/Egzamin Oracle/Notatki.docx
@@ -3389,6 +3389,8 @@
           </wp:inline>
         </w:drawing>
       </w:r>
+      <w:bookmarkStart w:id="0" w:name="_GoBack"/>
+      <w:bookmarkEnd w:id="0"/>
     </w:p>
     <w:p>
       <w:pPr>
@@ -7334,6 +7336,249 @@
         <w:t>(), która sprawdza czy 2 listy posiadają dokładnie te same elementy, w tej samej kolejności.</w:t>
       </w:r>
     </w:p>
+    <w:p>
+      <w:proofErr w:type="spellStart"/>
+      <w:r>
+        <w:t>If</w:t>
+      </w:r>
+      <w:proofErr w:type="spellEnd"/>
+      <w:r>
+        <w:t xml:space="preserve"> </w:t>
+      </w:r>
+      <w:proofErr w:type="spellStart"/>
+      <w:r>
+        <w:t>you</w:t>
+      </w:r>
+      <w:proofErr w:type="spellEnd"/>
+      <w:r>
+        <w:t xml:space="preserve"> want to </w:t>
+      </w:r>
+      <w:proofErr w:type="spellStart"/>
+      <w:r>
+        <w:t>remove</w:t>
+      </w:r>
+      <w:proofErr w:type="spellEnd"/>
+      <w:r>
+        <w:t xml:space="preserve"> the </w:t>
+      </w:r>
+      <w:proofErr w:type="spellStart"/>
+      <w:r>
+        <w:t>items</w:t>
+      </w:r>
+      <w:proofErr w:type="spellEnd"/>
+      <w:r>
+        <w:t xml:space="preserve"> from </w:t>
+      </w:r>
+      <w:proofErr w:type="spellStart"/>
+      <w:r>
+        <w:t>ArrayList</w:t>
+      </w:r>
+      <w:proofErr w:type="spellEnd"/>
+      <w:r>
+        <w:t xml:space="preserve">, </w:t>
+      </w:r>
+      <w:proofErr w:type="spellStart"/>
+      <w:r>
+        <w:t>while</w:t>
+      </w:r>
+      <w:proofErr w:type="spellEnd"/>
+      <w:r>
+        <w:t xml:space="preserve"> </w:t>
+      </w:r>
+      <w:proofErr w:type="spellStart"/>
+      <w:r>
+        <w:t>using</w:t>
+      </w:r>
+      <w:proofErr w:type="spellEnd"/>
+      <w:r>
+        <w:t xml:space="preserve"> </w:t>
+      </w:r>
+      <w:proofErr w:type="spellStart"/>
+      <w:r>
+        <w:t>Iterator</w:t>
+      </w:r>
+      <w:proofErr w:type="spellEnd"/>
+      <w:r>
+        <w:t xml:space="preserve"> </w:t>
+      </w:r>
+      <w:proofErr w:type="spellStart"/>
+      <w:r>
+        <w:t>or</w:t>
+      </w:r>
+      <w:proofErr w:type="spellEnd"/>
+      <w:r>
+        <w:t xml:space="preserve"> </w:t>
+      </w:r>
+      <w:proofErr w:type="spellStart"/>
+      <w:r>
+        <w:t>ListIterator</w:t>
+      </w:r>
+      <w:proofErr w:type="spellEnd"/>
+      <w:r>
+        <w:t xml:space="preserve">, </w:t>
+      </w:r>
+      <w:proofErr w:type="spellStart"/>
+      <w:r>
+        <w:t>then</w:t>
+      </w:r>
+      <w:proofErr w:type="spellEnd"/>
+      <w:r>
+        <w:t xml:space="preserve"> </w:t>
+      </w:r>
+      <w:proofErr w:type="spellStart"/>
+      <w:r>
+        <w:t>use</w:t>
+      </w:r>
+      <w:proofErr w:type="spellEnd"/>
+      <w:r>
+        <w:t xml:space="preserve"> </w:t>
+      </w:r>
+      <w:proofErr w:type="spellStart"/>
+      <w:r>
+        <w:t>Iterator.remove</w:t>
+      </w:r>
+      <w:proofErr w:type="spellEnd"/>
+      <w:r>
+        <w:t xml:space="preserve">() </w:t>
+      </w:r>
+      <w:proofErr w:type="spellStart"/>
+      <w:r>
+        <w:t>or</w:t>
+      </w:r>
+      <w:proofErr w:type="spellEnd"/>
+      <w:r>
+        <w:t xml:space="preserve"> </w:t>
+      </w:r>
+      <w:proofErr w:type="spellStart"/>
+      <w:r>
+        <w:t>ListIterator.remove</w:t>
+      </w:r>
+      <w:proofErr w:type="spellEnd"/>
+      <w:r>
+        <w:t xml:space="preserve">() </w:t>
+      </w:r>
+      <w:proofErr w:type="spellStart"/>
+      <w:r>
+        <w:t>method</w:t>
+      </w:r>
+      <w:proofErr w:type="spellEnd"/>
+      <w:r>
+        <w:t xml:space="preserve"> and NOT </w:t>
+      </w:r>
+      <w:proofErr w:type="spellStart"/>
+      <w:r>
+        <w:t>List.remove</w:t>
+      </w:r>
+      <w:proofErr w:type="spellEnd"/>
+      <w:r>
+        <w:t xml:space="preserve">(...) </w:t>
+      </w:r>
+      <w:proofErr w:type="spellStart"/>
+      <w:r>
+        <w:t>method</w:t>
+      </w:r>
+      <w:proofErr w:type="spellEnd"/>
+      <w:r>
+        <w:t xml:space="preserve">. Using </w:t>
+      </w:r>
+      <w:proofErr w:type="spellStart"/>
+      <w:r>
+        <w:t>List.remove</w:t>
+      </w:r>
+      <w:proofErr w:type="spellEnd"/>
+      <w:r>
+        <w:t xml:space="preserve">(...) </w:t>
+      </w:r>
+      <w:proofErr w:type="spellStart"/>
+      <w:r>
+        <w:t>method</w:t>
+      </w:r>
+      <w:proofErr w:type="spellEnd"/>
+      <w:r>
+        <w:t xml:space="preserve"> </w:t>
+      </w:r>
+      <w:proofErr w:type="spellStart"/>
+      <w:r>
+        <w:t>while</w:t>
+      </w:r>
+      <w:proofErr w:type="spellEnd"/>
+      <w:r>
+        <w:t xml:space="preserve"> </w:t>
+      </w:r>
+      <w:proofErr w:type="spellStart"/>
+      <w:r>
+        <w:t>iterating</w:t>
+      </w:r>
+      <w:proofErr w:type="spellEnd"/>
+      <w:r>
+        <w:t xml:space="preserve"> the list (</w:t>
+      </w:r>
+      <w:proofErr w:type="spellStart"/>
+      <w:r>
+        <w:t>using</w:t>
+      </w:r>
+      <w:proofErr w:type="spellEnd"/>
+      <w:r>
+        <w:t xml:space="preserve"> the </w:t>
+      </w:r>
+      <w:proofErr w:type="spellStart"/>
+      <w:r>
+        <w:t>Iterator</w:t>
+      </w:r>
+      <w:proofErr w:type="spellEnd"/>
+      <w:r>
+        <w:t>/</w:t>
+      </w:r>
+      <w:proofErr w:type="spellStart"/>
+      <w:r>
+        <w:t>ListIterator</w:t>
+      </w:r>
+      <w:proofErr w:type="spellEnd"/>
+      <w:r>
+        <w:t xml:space="preserve"> </w:t>
+      </w:r>
+      <w:proofErr w:type="spellStart"/>
+      <w:r>
+        <w:t>or</w:t>
+      </w:r>
+      <w:proofErr w:type="spellEnd"/>
+      <w:r>
+        <w:t xml:space="preserve"> for-</w:t>
+      </w:r>
+      <w:proofErr w:type="spellStart"/>
+      <w:r>
+        <w:t>each</w:t>
+      </w:r>
+      <w:proofErr w:type="spellEnd"/>
+      <w:r>
+        <w:t xml:space="preserve">) </w:t>
+      </w:r>
+      <w:proofErr w:type="spellStart"/>
+      <w:r>
+        <w:t>may</w:t>
+      </w:r>
+      <w:proofErr w:type="spellEnd"/>
+      <w:r>
+        <w:t xml:space="preserve"> </w:t>
+      </w:r>
+      <w:proofErr w:type="spellStart"/>
+      <w:r>
+        <w:t>throw</w:t>
+      </w:r>
+      <w:proofErr w:type="spellEnd"/>
+      <w:r>
+        <w:t xml:space="preserve"> </w:t>
+      </w:r>
+      <w:proofErr w:type="spellStart"/>
+      <w:r>
+        <w:t>java.util.ConcurrentModificationException</w:t>
+      </w:r>
+      <w:proofErr w:type="spellEnd"/>
+      <w:r>
+        <w:t>.</w:t>
+      </w:r>
+    </w:p>
+    <w:p/>
     <w:p>
       <w:pPr>
         <w:pStyle w:val="Nagwek2"/>
@@ -13168,6 +13413,39 @@
     </w:p>
     <w:p>
       <w:r>
+        <w:t xml:space="preserve">Wszystkie Klasy rozszerzające </w:t>
+      </w:r>
+      <w:proofErr w:type="spellStart"/>
+      <w:r>
+        <w:t>Throwable</w:t>
+      </w:r>
+      <w:proofErr w:type="spellEnd"/>
+      <w:r>
+        <w:t xml:space="preserve"> w tym Error mogą być zadeklarowane w części </w:t>
+      </w:r>
+      <w:proofErr w:type="spellStart"/>
+      <w:r>
+        <w:rPr>
+          <w:b/>
+          <w:bCs/>
+        </w:rPr>
+        <w:t>throws</w:t>
+      </w:r>
+      <w:proofErr w:type="spellEnd"/>
+      <w:r>
+        <w:t xml:space="preserve"> metody</w:t>
+      </w:r>
+      <w:r>
+        <w:t xml:space="preserve"> oraz mogą być przechwytywane.</w:t>
+      </w:r>
+    </w:p>
+    <w:p>
+      <w:r>
+        <w:t>Wyjątki mogą być typem zwrotnym metody.</w:t>
+      </w:r>
+    </w:p>
+    <w:p>
+      <w:r>
         <w:rPr>
           <w:noProof/>
         </w:rPr>
@@ -13679,6 +13957,135 @@
       </w:r>
     </w:p>
     <w:p>
+      <w:r>
+        <w:t xml:space="preserve">Żeby przechwycić </w:t>
+      </w:r>
+      <w:proofErr w:type="spellStart"/>
+      <w:r>
+        <w:t>Unchecked</w:t>
+      </w:r>
+      <w:proofErr w:type="spellEnd"/>
+      <w:r>
+        <w:t xml:space="preserve"> </w:t>
+      </w:r>
+      <w:proofErr w:type="spellStart"/>
+      <w:r>
+        <w:t>exception</w:t>
+      </w:r>
+      <w:proofErr w:type="spellEnd"/>
+      <w:r>
+        <w:t xml:space="preserve"> w </w:t>
+      </w:r>
+      <w:proofErr w:type="spellStart"/>
+      <w:r>
+        <w:rPr>
+          <w:b/>
+          <w:bCs/>
+        </w:rPr>
+        <w:t>catch</w:t>
+      </w:r>
+      <w:proofErr w:type="spellEnd"/>
+      <w:r>
+        <w:rPr>
+          <w:b/>
+          <w:bCs/>
+        </w:rPr>
+        <w:t xml:space="preserve"> ,</w:t>
+      </w:r>
+      <w:r>
+        <w:t xml:space="preserve"> metoda wywoływana w </w:t>
+      </w:r>
+      <w:proofErr w:type="spellStart"/>
+      <w:r>
+        <w:rPr>
+          <w:b/>
+          <w:bCs/>
+        </w:rPr>
+        <w:t>try</w:t>
+      </w:r>
+      <w:proofErr w:type="spellEnd"/>
+      <w:r>
+        <w:rPr>
+          <w:b/>
+          <w:bCs/>
+        </w:rPr>
+        <w:t xml:space="preserve"> </w:t>
+      </w:r>
+      <w:r>
+        <w:t xml:space="preserve"> musi deklarować w </w:t>
+      </w:r>
+      <w:proofErr w:type="spellStart"/>
+      <w:r>
+        <w:rPr>
+          <w:b/>
+          <w:bCs/>
+        </w:rPr>
+        <w:t>throws</w:t>
+      </w:r>
+      <w:proofErr w:type="spellEnd"/>
+      <w:r>
+        <w:rPr>
+          <w:b/>
+          <w:bCs/>
+        </w:rPr>
+        <w:t xml:space="preserve"> </w:t>
+      </w:r>
+      <w:r>
+        <w:t xml:space="preserve"> ten wyjątek. W innym przypadku będzie błąd kompilacji </w:t>
+      </w:r>
+      <w:proofErr w:type="spellStart"/>
+      <w:r>
+        <w:rPr>
+          <w:b/>
+          <w:bCs/>
+        </w:rPr>
+        <w:t>Unreachable</w:t>
+      </w:r>
+      <w:proofErr w:type="spellEnd"/>
+      <w:r>
+        <w:rPr>
+          <w:b/>
+          <w:bCs/>
+        </w:rPr>
+        <w:t xml:space="preserve"> </w:t>
+      </w:r>
+      <w:proofErr w:type="spellStart"/>
+      <w:r>
+        <w:rPr>
+          <w:b/>
+          <w:bCs/>
+        </w:rPr>
+        <w:t>code</w:t>
+      </w:r>
+      <w:proofErr w:type="spellEnd"/>
+      <w:r>
+        <w:rPr>
+          <w:b/>
+          <w:bCs/>
+        </w:rPr>
+        <w:t xml:space="preserve">. </w:t>
+      </w:r>
+      <w:r>
+        <w:t xml:space="preserve">Jeśli metoda deklaruje </w:t>
+      </w:r>
+      <w:proofErr w:type="spellStart"/>
+      <w:r>
+        <w:t>unchecked</w:t>
+      </w:r>
+      <w:proofErr w:type="spellEnd"/>
+      <w:r>
+        <w:t xml:space="preserve"> </w:t>
+      </w:r>
+      <w:proofErr w:type="spellStart"/>
+      <w:r>
+        <w:t>exception</w:t>
+      </w:r>
+      <w:proofErr w:type="spellEnd"/>
+      <w:r>
+        <w:t xml:space="preserve"> nie ma obowiązku go przechwytywać</w:t>
+      </w:r>
+    </w:p>
+    <w:p>
       <w:pPr>
         <w:pStyle w:val="Nagwek2"/>
       </w:pPr>
@@ -13731,6 +14138,13 @@
         </w:rPr>
         <w:t>.</w:t>
       </w:r>
+      <w:r>
+        <w:rPr>
+          <w:b/>
+          <w:bCs/>
+        </w:rPr>
+        <w:t xml:space="preserve">  Rzucany przez JVM</w:t>
+      </w:r>
     </w:p>
     <w:p>
       <w:pPr>
@@ -13748,6 +14162,16 @@
       <w:r>
         <w:t xml:space="preserve"> – Użycie nieistniejącego indeksu tablicy.</w:t>
       </w:r>
+      <w:r>
+        <w:t xml:space="preserve"> </w:t>
+      </w:r>
+      <w:r>
+        <w:rPr>
+          <w:b/>
+          <w:bCs/>
+        </w:rPr>
+        <w:t>Rzucany przez JVM</w:t>
+      </w:r>
     </w:p>
     <w:p>
       <w:pPr>
@@ -13782,6 +14206,16 @@
       <w:r>
         <w:t xml:space="preserve"> – Rzucany przez programistę by wskazać, że do metody został przekazany nieodpowiedni argument.</w:t>
       </w:r>
+      <w:r>
+        <w:t xml:space="preserve"> </w:t>
+      </w:r>
+      <w:r>
+        <w:rPr>
+          <w:b/>
+          <w:bCs/>
+        </w:rPr>
+        <w:t>Rzucany przez JVM</w:t>
+      </w:r>
     </w:p>
     <w:p>
       <w:pPr>
@@ -13793,6 +14227,7 @@
       </w:pPr>
       <w:proofErr w:type="spellStart"/>
       <w:r>
+        <w:lastRenderedPageBreak/>
         <w:t>NullPointerException</w:t>
       </w:r>
       <w:proofErr w:type="spellEnd"/>
@@ -13809,6 +14244,16 @@
       </w:r>
       <w:r>
         <w:t>w sytuacji gdy wymagany jest konkretny obiekt.</w:t>
+      </w:r>
+      <w:r>
+        <w:t xml:space="preserve"> </w:t>
+      </w:r>
+      <w:r>
+        <w:rPr>
+          <w:b/>
+          <w:bCs/>
+        </w:rPr>
+        <w:t>Rzucany przez JVM</w:t>
       </w:r>
     </w:p>
     <w:p>
@@ -13845,7 +14290,6 @@
       </w:pPr>
       <w:proofErr w:type="spellStart"/>
       <w:r>
-        <w:lastRenderedPageBreak/>
         <w:t>Checked</w:t>
       </w:r>
       <w:proofErr w:type="spellEnd"/>
@@ -13857,6 +14301,11 @@
         <w:t>Exceptions</w:t>
       </w:r>
       <w:proofErr w:type="spellEnd"/>
+    </w:p>
+    <w:p>
+      <w:r>
+        <w:t>Mogą być rzucane przez JVM albo przez programistę.</w:t>
+      </w:r>
     </w:p>
     <w:p>
       <w:pPr>
@@ -13874,6 +14323,16 @@
       <w:r>
         <w:t xml:space="preserve"> – Podczas próby odniesienia się do pliku, który nie istnieje.</w:t>
       </w:r>
+      <w:r>
+        <w:t xml:space="preserve"> </w:t>
+      </w:r>
+      <w:r>
+        <w:rPr>
+          <w:b/>
+          <w:bCs/>
+        </w:rPr>
+        <w:t>Rzucany przez programistę</w:t>
+      </w:r>
     </w:p>
     <w:p>
       <w:pPr>
@@ -13891,6 +14350,19 @@
       <w:r>
         <w:t xml:space="preserve"> – Gdy występuje problem z odczytem lub zapisem do pliku.</w:t>
       </w:r>
+      <w:r>
+        <w:t xml:space="preserve"> </w:t>
+      </w:r>
+      <w:r>
+        <w:rPr>
+          <w:b/>
+          <w:bCs/>
+        </w:rPr>
+        <w:t xml:space="preserve">Rzucany przez programistę. </w:t>
+      </w:r>
+      <w:r>
+        <w:t>Jest rzucany przez wiele meto w pakiecie java.io, ale zawsze rzucane są w sposób zaprogramowany.</w:t>
+      </w:r>
     </w:p>
     <w:p>
       <w:r>
@@ -13922,6 +14394,21 @@
         <w:t>Errors</w:t>
       </w:r>
       <w:proofErr w:type="spellEnd"/>
+    </w:p>
+    <w:p>
+      <w:pPr>
+        <w:rPr>
+          <w:b/>
+          <w:bCs/>
+        </w:rPr>
+      </w:pPr>
+      <w:r>
+        <w:rPr>
+          <w:b/>
+          <w:bCs/>
+        </w:rPr>
+        <w:t>Wszystkie rzucane przez JVM.</w:t>
+      </w:r>
     </w:p>
     <w:p>
       <w:pPr>
@@ -14423,14 +14910,13 @@
         </w:rPr>
         <w:t>();</w:t>
       </w:r>
-      <w:bookmarkStart w:id="0" w:name="_GoBack"/>
-      <w:bookmarkEnd w:id="0"/>
     </w:p>
     <w:p>
       <w:pPr>
         <w:pStyle w:val="Nagwek1"/>
       </w:pPr>
       <w:r>
+        <w:lastRenderedPageBreak/>
         <w:t>Inne</w:t>
       </w:r>
     </w:p>
@@ -14658,30 +15144,11 @@
     <w:p>
       <w:pPr>
         <w:pStyle w:val="Akapitzlist"/>
-        <w:numPr>
-          <w:ilvl w:val="0"/>
-          <w:numId w:val="2"/>
-        </w:numPr>
         <w:rPr>
           <w:rStyle w:val="HTML-kod"/>
           <w:rFonts w:eastAsiaTheme="minorHAnsi"/>
         </w:rPr>
       </w:pPr>
-      <w:r>
-        <w:rPr>
-          <w:rStyle w:val="HTML-kod"/>
-          <w:rFonts w:eastAsiaTheme="minorHAnsi"/>
-        </w:rPr>
-        <w:lastRenderedPageBreak/>
-        <w:t>n</w:t>
-      </w:r>
-      <w:r>
-        <w:rPr>
-          <w:rStyle w:val="HTML-kod"/>
-          <w:rFonts w:eastAsiaTheme="minorHAnsi"/>
-        </w:rPr>
-        <w:t>ative</w:t>
-      </w:r>
     </w:p>
     <w:p>
       <w:pPr>
@@ -14695,22 +15162,20 @@
           <w:rFonts w:eastAsiaTheme="minorHAnsi"/>
         </w:rPr>
       </w:pPr>
-      <w:proofErr w:type="spellStart"/>
       <w:r>
         <w:rPr>
           <w:rStyle w:val="HTML-kod"/>
           <w:rFonts w:eastAsiaTheme="minorHAnsi"/>
         </w:rPr>
-        <w:t>s</w:t>
+        <w:t>n</w:t>
       </w:r>
       <w:r>
         <w:rPr>
           <w:rStyle w:val="HTML-kod"/>
           <w:rFonts w:eastAsiaTheme="minorHAnsi"/>
         </w:rPr>
-        <w:t>trictfp</w:t>
-      </w:r>
-      <w:proofErr w:type="spellEnd"/>
+        <w:t>ative</w:t>
+      </w:r>
     </w:p>
     <w:p>
       <w:pPr>
@@ -14730,14 +15195,14 @@
           <w:rStyle w:val="HTML-kod"/>
           <w:rFonts w:eastAsiaTheme="minorHAnsi"/>
         </w:rPr>
-        <w:t>t</w:t>
+        <w:t>s</w:t>
       </w:r>
       <w:r>
         <w:rPr>
           <w:rStyle w:val="HTML-kod"/>
           <w:rFonts w:eastAsiaTheme="minorHAnsi"/>
         </w:rPr>
-        <w:t>ransient</w:t>
+        <w:t>trictfp</w:t>
       </w:r>
       <w:proofErr w:type="spellEnd"/>
     </w:p>
@@ -14750,6 +15215,35 @@
         </w:numPr>
         <w:rPr>
           <w:rStyle w:val="HTML-kod"/>
+          <w:rFonts w:eastAsiaTheme="minorHAnsi"/>
+        </w:rPr>
+      </w:pPr>
+      <w:proofErr w:type="spellStart"/>
+      <w:r>
+        <w:rPr>
+          <w:rStyle w:val="HTML-kod"/>
+          <w:rFonts w:eastAsiaTheme="minorHAnsi"/>
+        </w:rPr>
+        <w:t>t</w:t>
+      </w:r>
+      <w:r>
+        <w:rPr>
+          <w:rStyle w:val="HTML-kod"/>
+          <w:rFonts w:eastAsiaTheme="minorHAnsi"/>
+        </w:rPr>
+        <w:t>ransient</w:t>
+      </w:r>
+      <w:proofErr w:type="spellEnd"/>
+    </w:p>
+    <w:p>
+      <w:pPr>
+        <w:pStyle w:val="Akapitzlist"/>
+        <w:numPr>
+          <w:ilvl w:val="0"/>
+          <w:numId w:val="2"/>
+        </w:numPr>
+        <w:rPr>
+          <w:rStyle w:val="HTML-kod"/>
           <w:rFonts w:asciiTheme="minorHAnsi" w:eastAsiaTheme="minorHAnsi" w:hAnsiTheme="minorHAnsi" w:cstheme="minorBidi"/>
           <w:sz w:val="22"/>
           <w:szCs w:val="22"/>
@@ -14772,8 +15266,78 @@
       </w:r>
       <w:proofErr w:type="spellEnd"/>
     </w:p>
+    <w:p>
+      <w:r>
+        <w:t>Jeśli coś jest wymagane (</w:t>
+      </w:r>
+      <w:proofErr w:type="spellStart"/>
+      <w:r>
+        <w:t>reuired</w:t>
+      </w:r>
+      <w:proofErr w:type="spellEnd"/>
+      <w:r>
+        <w:t xml:space="preserve">) , to jest </w:t>
+      </w:r>
+      <w:r>
+        <w:t>z automatu</w:t>
+      </w:r>
+      <w:r>
+        <w:t xml:space="preserve"> możliwe (</w:t>
+      </w:r>
+      <w:proofErr w:type="spellStart"/>
+      <w:r>
+        <w:t>allowed</w:t>
+      </w:r>
+      <w:proofErr w:type="spellEnd"/>
+      <w:r>
+        <w:t>)</w:t>
+      </w:r>
+    </w:p>
     <w:p/>
-    <w:p/>
+    <w:p>
+      <w:r>
+        <w:rPr>
+          <w:rFonts w:ascii="Arial" w:hAnsi="Arial" w:cs="Arial"/>
+          <w:color w:val="1D1C1D"/>
+          <w:sz w:val="23"/>
+          <w:szCs w:val="23"/>
+          <w:shd w:val="clear" w:color="auto" w:fill="FFFFFF"/>
+        </w:rPr>
+        <w:t>email: </w:t>
+      </w:r>
+      <w:hyperlink r:id="rId20" w:tgtFrame="_blank" w:history="1">
+        <w:r>
+          <w:rPr>
+            <w:rStyle w:val="Hipercze"/>
+            <w:rFonts w:ascii="Arial" w:hAnsi="Arial" w:cs="Arial"/>
+            <w:color w:val="1264A3"/>
+            <w:sz w:val="23"/>
+            <w:szCs w:val="23"/>
+            <w:shd w:val="clear" w:color="auto" w:fill="FFFFFF"/>
+          </w:rPr>
+          <w:t>joanna.gawron@opsenio.com</w:t>
+        </w:r>
+      </w:hyperlink>
+      <w:r>
+        <w:rPr>
+          <w:rFonts w:ascii="Arial" w:hAnsi="Arial" w:cs="Arial"/>
+          <w:color w:val="1D1C1D"/>
+          <w:sz w:val="23"/>
+          <w:szCs w:val="23"/>
+        </w:rPr>
+        <w:br/>
+      </w:r>
+      <w:r>
+        <w:rPr>
+          <w:rFonts w:ascii="Arial" w:hAnsi="Arial" w:cs="Arial"/>
+          <w:color w:val="1D1C1D"/>
+          <w:sz w:val="23"/>
+          <w:szCs w:val="23"/>
+          <w:shd w:val="clear" w:color="auto" w:fill="FFFFFF"/>
+        </w:rPr>
+        <w:t>hasło: opseniowo987</w:t>
+      </w:r>
+    </w:p>
     <w:p>
       <w:r>
         <w:t xml:space="preserve">VPN jest jakby tunelem poprowadzonym przez </w:t>
@@ -18302,6 +18866,7 @@
     <w:lsdException w:name="HTML Sample" w:semiHidden="1" w:unhideWhenUsed="1"/>
     <w:lsdException w:name="HTML Typewriter" w:semiHidden="1" w:unhideWhenUsed="1"/>
     <w:lsdException w:name="HTML Variable" w:semiHidden="1" w:unhideWhenUsed="1"/>
+    <w:lsdException w:name="Normal Table" w:semiHidden="1" w:unhideWhenUsed="1"/>
     <w:lsdException w:name="annotation subject" w:semiHidden="1" w:unhideWhenUsed="1"/>
     <w:lsdException w:name="No List" w:semiHidden="1" w:unhideWhenUsed="1"/>
     <w:lsdException w:name="Outline List 1" w:semiHidden="1" w:unhideWhenUsed="1"/>
@@ -18344,8 +18909,11 @@
     <w:lsdException w:name="Table Contemporary" w:semiHidden="1" w:unhideWhenUsed="1"/>
     <w:lsdException w:name="Table Elegant" w:semiHidden="1" w:unhideWhenUsed="1"/>
     <w:lsdException w:name="Table Professional" w:semiHidden="1" w:unhideWhenUsed="1"/>
+    <w:lsdException w:name="Table Subtle 1" w:semiHidden="1" w:unhideWhenUsed="1"/>
     <w:lsdException w:name="Table Subtle 2" w:semiHidden="1" w:unhideWhenUsed="1"/>
     <w:lsdException w:name="Table Web 1" w:semiHidden="1" w:unhideWhenUsed="1"/>
+    <w:lsdException w:name="Table Web 2" w:semiHidden="1" w:unhideWhenUsed="1"/>
+    <w:lsdException w:name="Table Web 3" w:semiHidden="1" w:unhideWhenUsed="1"/>
     <w:lsdException w:name="Balloon Text" w:semiHidden="1" w:unhideWhenUsed="1"/>
     <w:lsdException w:name="Table Grid" w:uiPriority="39"/>
     <w:lsdException w:name="Table Theme" w:semiHidden="1" w:unhideWhenUsed="1"/>
@@ -18764,6 +19332,18 @@
       <w:color w:val="2F5496" w:themeColor="accent1" w:themeShade="BF"/>
     </w:rPr>
   </w:style>
+  <w:style w:type="character" w:styleId="Hipercze">
+    <w:name w:val="Hyperlink"/>
+    <w:basedOn w:val="Domylnaczcionkaakapitu"/>
+    <w:uiPriority w:val="99"/>
+    <w:semiHidden/>
+    <w:unhideWhenUsed/>
+    <w:rsid w:val="00870176"/>
+    <w:rPr>
+      <w:color w:val="0000FF"/>
+      <w:u w:val="single"/>
+    </w:rPr>
+  </w:style>
 </w:styles>
 </file>
 

</xml_diff>